<commit_message>
Modifica Activity diagram e Class diagram
</commit_message>
<xml_diff>
--- a/Deliverables/RAD_GAP.docx
+++ b/Deliverables/RAD_GAP.docx
@@ -23170,10 +23170,10 @@
           <w:szCs w:val="32"/>
         </w:rPr>
         <w:drawing>
-          <wp:inline distT="0" distB="0" distL="0" distR="0" wp14:anchorId="1E01627A" wp14:editId="02B24CAD">
-            <wp:extent cx="6117590" cy="5057775"/>
-            <wp:effectExtent l="0" t="0" r="0" b="9525"/>
-            <wp:docPr id="23" name="Immagine 23"/>
+          <wp:inline distT="0" distB="0" distL="0" distR="0" wp14:anchorId="1F84A140" wp14:editId="3EA27BB0">
+            <wp:extent cx="6116320" cy="5365750"/>
+            <wp:effectExtent l="0" t="0" r="0" b="6350"/>
+            <wp:docPr id="6" name="Immagine 6"/>
             <wp:cNvGraphicFramePr>
               <a:graphicFrameLocks xmlns:a="http://schemas.openxmlformats.org/drawingml/2006/main" noChangeAspect="1"/>
             </wp:cNvGraphicFramePr>
@@ -23202,7 +23202,7 @@
                   <pic:spPr bwMode="auto">
                     <a:xfrm>
                       <a:off x="0" y="0"/>
-                      <a:ext cx="6117590" cy="5057775"/>
+                      <a:ext cx="6116320" cy="5365750"/>
                     </a:xfrm>
                     <a:prstGeom prst="rect">
                       <a:avLst/>
@@ -23400,10 +23400,10 @@
           <w:szCs w:val="32"/>
         </w:rPr>
         <w:drawing>
-          <wp:inline distT="0" distB="0" distL="0" distR="0" wp14:anchorId="06D87746" wp14:editId="249B51E2">
-            <wp:extent cx="6117590" cy="4369435"/>
-            <wp:effectExtent l="0" t="0" r="0" b="0"/>
-            <wp:docPr id="28" name="Immagine 28"/>
+          <wp:inline distT="0" distB="0" distL="0" distR="0" wp14:anchorId="19D18268" wp14:editId="75C7D982">
+            <wp:extent cx="5313680" cy="5115560"/>
+            <wp:effectExtent l="0" t="0" r="1270" b="8890"/>
+            <wp:docPr id="32" name="Immagine 32"/>
             <wp:cNvGraphicFramePr>
               <a:graphicFrameLocks xmlns:a="http://schemas.openxmlformats.org/drawingml/2006/main" noChangeAspect="1"/>
             </wp:cNvGraphicFramePr>
@@ -23411,7 +23411,7 @@
               <a:graphicData uri="http://schemas.openxmlformats.org/drawingml/2006/picture">
                 <pic:pic xmlns:pic="http://schemas.openxmlformats.org/drawingml/2006/picture">
                   <pic:nvPicPr>
-                    <pic:cNvPr id="0" name="Picture 2"/>
+                    <pic:cNvPr id="0" name="Picture 3"/>
                     <pic:cNvPicPr>
                       <a:picLocks noChangeAspect="1" noChangeArrowheads="1"/>
                     </pic:cNvPicPr>
@@ -23432,7 +23432,7 @@
                   <pic:spPr bwMode="auto">
                     <a:xfrm>
                       <a:off x="0" y="0"/>
-                      <a:ext cx="6117590" cy="4369435"/>
+                      <a:ext cx="5313680" cy="5115560"/>
                     </a:xfrm>
                     <a:prstGeom prst="rect">
                       <a:avLst/>
@@ -23448,17 +23448,6 @@
           </wp:inline>
         </w:drawing>
       </w:r>
-    </w:p>
-    <w:p>
-      <w:pPr>
-        <w:rPr>
-          <w:b/>
-          <w:bCs/>
-          <w:color w:val="000000" w:themeColor="text1"/>
-          <w:sz w:val="40"/>
-          <w:szCs w:val="40"/>
-        </w:rPr>
-      </w:pPr>
     </w:p>
     <w:p>
       <w:pPr>

</xml_diff>

<commit_message>
Piccole modifiche al RAD e caricamento System Design
</commit_message>
<xml_diff>
--- a/Deliverables/RAD_GAP.docx
+++ b/Deliverables/RAD_GAP.docx
@@ -586,280 +586,6 @@
         <w:rPr>
           <w:sz w:val="32"/>
         </w:rPr>
-      </w:pPr>
-    </w:p>
-    <w:p>
-      <w:pPr>
-        <w:rPr>
-          <w:sz w:val="32"/>
-        </w:rPr>
-      </w:pPr>
-    </w:p>
-    <w:p>
-      <w:pPr>
-        <w:rPr>
-          <w:b/>
-          <w:bCs/>
-          <w:sz w:val="44"/>
-          <w:szCs w:val="44"/>
-        </w:rPr>
-      </w:pPr>
-      <w:r>
-        <w:rPr>
-          <w:b/>
-          <w:bCs/>
-          <w:sz w:val="44"/>
-          <w:szCs w:val="44"/>
-        </w:rPr>
-        <w:t>Revision History</w:t>
-      </w:r>
-    </w:p>
-    <w:tbl>
-      <w:tblPr>
-        <w:tblStyle w:val="Grigliatabella"/>
-        <w:tblW w:w="0" w:type="auto"/>
-        <w:tblLook w:val="04A0" w:firstRow="1" w:lastRow="0" w:firstColumn="1" w:lastColumn="0" w:noHBand="0" w:noVBand="1"/>
-      </w:tblPr>
-      <w:tblGrid>
-        <w:gridCol w:w="2406"/>
-        <w:gridCol w:w="2407"/>
-        <w:gridCol w:w="4680"/>
-      </w:tblGrid>
-      <w:tr>
-        <w:tc>
-          <w:tcPr>
-            <w:tcW w:w="2406" w:type="dxa"/>
-          </w:tcPr>
-          <w:p>
-            <w:pPr>
-              <w:jc w:val="center"/>
-              <w:rPr>
-                <w:b/>
-                <w:bCs/>
-                <w:sz w:val="36"/>
-                <w:szCs w:val="36"/>
-              </w:rPr>
-            </w:pPr>
-            <w:r>
-              <w:rPr>
-                <w:b/>
-                <w:bCs/>
-                <w:sz w:val="36"/>
-                <w:szCs w:val="36"/>
-              </w:rPr>
-              <w:t>Data</w:t>
-            </w:r>
-          </w:p>
-        </w:tc>
-        <w:tc>
-          <w:tcPr>
-            <w:tcW w:w="2407" w:type="dxa"/>
-          </w:tcPr>
-          <w:p>
-            <w:pPr>
-              <w:jc w:val="center"/>
-              <w:rPr>
-                <w:b/>
-                <w:bCs/>
-                <w:sz w:val="36"/>
-                <w:szCs w:val="36"/>
-              </w:rPr>
-            </w:pPr>
-            <w:r>
-              <w:rPr>
-                <w:b/>
-                <w:bCs/>
-                <w:sz w:val="36"/>
-                <w:szCs w:val="36"/>
-              </w:rPr>
-              <w:t>Versione</w:t>
-            </w:r>
-          </w:p>
-        </w:tc>
-        <w:tc>
-          <w:tcPr>
-            <w:tcW w:w="4680" w:type="dxa"/>
-          </w:tcPr>
-          <w:p>
-            <w:pPr>
-              <w:jc w:val="center"/>
-              <w:rPr>
-                <w:b/>
-                <w:bCs/>
-                <w:sz w:val="36"/>
-                <w:szCs w:val="36"/>
-              </w:rPr>
-            </w:pPr>
-            <w:r>
-              <w:rPr>
-                <w:b/>
-                <w:bCs/>
-                <w:sz w:val="36"/>
-                <w:szCs w:val="36"/>
-              </w:rPr>
-              <w:t>Descrizione</w:t>
-            </w:r>
-          </w:p>
-        </w:tc>
-      </w:tr>
-      <w:tr>
-        <w:tc>
-          <w:tcPr>
-            <w:tcW w:w="2406" w:type="dxa"/>
-          </w:tcPr>
-          <w:p>
-            <w:pPr>
-              <w:rPr>
-                <w:sz w:val="32"/>
-              </w:rPr>
-            </w:pPr>
-          </w:p>
-        </w:tc>
-        <w:tc>
-          <w:tcPr>
-            <w:tcW w:w="2407" w:type="dxa"/>
-          </w:tcPr>
-          <w:p>
-            <w:pPr>
-              <w:rPr>
-                <w:sz w:val="32"/>
-              </w:rPr>
-            </w:pPr>
-          </w:p>
-        </w:tc>
-        <w:tc>
-          <w:tcPr>
-            <w:tcW w:w="4680" w:type="dxa"/>
-          </w:tcPr>
-          <w:p>
-            <w:pPr>
-              <w:rPr>
-                <w:sz w:val="32"/>
-              </w:rPr>
-            </w:pPr>
-          </w:p>
-        </w:tc>
-      </w:tr>
-      <w:tr>
-        <w:tc>
-          <w:tcPr>
-            <w:tcW w:w="2406" w:type="dxa"/>
-          </w:tcPr>
-          <w:p>
-            <w:pPr>
-              <w:rPr>
-                <w:sz w:val="32"/>
-              </w:rPr>
-            </w:pPr>
-          </w:p>
-        </w:tc>
-        <w:tc>
-          <w:tcPr>
-            <w:tcW w:w="2407" w:type="dxa"/>
-          </w:tcPr>
-          <w:p>
-            <w:pPr>
-              <w:rPr>
-                <w:sz w:val="32"/>
-              </w:rPr>
-            </w:pPr>
-          </w:p>
-        </w:tc>
-        <w:tc>
-          <w:tcPr>
-            <w:tcW w:w="4680" w:type="dxa"/>
-          </w:tcPr>
-          <w:p>
-            <w:pPr>
-              <w:rPr>
-                <w:sz w:val="32"/>
-              </w:rPr>
-            </w:pPr>
-          </w:p>
-        </w:tc>
-      </w:tr>
-      <w:tr>
-        <w:tc>
-          <w:tcPr>
-            <w:tcW w:w="2406" w:type="dxa"/>
-          </w:tcPr>
-          <w:p>
-            <w:pPr>
-              <w:rPr>
-                <w:sz w:val="32"/>
-              </w:rPr>
-            </w:pPr>
-          </w:p>
-        </w:tc>
-        <w:tc>
-          <w:tcPr>
-            <w:tcW w:w="2407" w:type="dxa"/>
-          </w:tcPr>
-          <w:p>
-            <w:pPr>
-              <w:rPr>
-                <w:sz w:val="32"/>
-              </w:rPr>
-            </w:pPr>
-          </w:p>
-        </w:tc>
-        <w:tc>
-          <w:tcPr>
-            <w:tcW w:w="4680" w:type="dxa"/>
-          </w:tcPr>
-          <w:p>
-            <w:pPr>
-              <w:rPr>
-                <w:sz w:val="32"/>
-              </w:rPr>
-            </w:pPr>
-          </w:p>
-        </w:tc>
-      </w:tr>
-      <w:tr>
-        <w:tc>
-          <w:tcPr>
-            <w:tcW w:w="2406" w:type="dxa"/>
-          </w:tcPr>
-          <w:p>
-            <w:pPr>
-              <w:rPr>
-                <w:sz w:val="32"/>
-              </w:rPr>
-            </w:pPr>
-          </w:p>
-        </w:tc>
-        <w:tc>
-          <w:tcPr>
-            <w:tcW w:w="2407" w:type="dxa"/>
-          </w:tcPr>
-          <w:p>
-            <w:pPr>
-              <w:rPr>
-                <w:sz w:val="32"/>
-              </w:rPr>
-            </w:pPr>
-          </w:p>
-        </w:tc>
-        <w:tc>
-          <w:tcPr>
-            <w:tcW w:w="4680" w:type="dxa"/>
-          </w:tcPr>
-          <w:p>
-            <w:pPr>
-              <w:rPr>
-                <w:sz w:val="32"/>
-              </w:rPr>
-            </w:pPr>
-          </w:p>
-        </w:tc>
-      </w:tr>
-    </w:tbl>
-    <w:p>
-      <w:pPr>
-        <w:rPr>
-          <w:sz w:val="32"/>
-        </w:rPr>
         <w:sectPr>
           <w:footerReference w:type="default" r:id="rId8"/>
           <w:footnotePr>
@@ -1017,14 +743,194 @@
           <w:sz w:val="32"/>
           <w:szCs w:val="32"/>
         </w:rPr>
-        <w:t>Scenari……………………………………………………………………………</w:t>
-      </w:r>
-      <w:r>
-        <w:rPr>
-          <w:sz w:val="32"/>
-          <w:szCs w:val="32"/>
-        </w:rPr>
-        <w:t>………………7</w:t>
+        <w:t>Casi d’uso e diagrammi…………</w:t>
+      </w:r>
+      <w:r>
+        <w:rPr>
+          <w:sz w:val="32"/>
+          <w:szCs w:val="32"/>
+        </w:rPr>
+        <w:t>………………………………</w:t>
+      </w:r>
+      <w:r>
+        <w:rPr>
+          <w:sz w:val="32"/>
+          <w:szCs w:val="32"/>
+        </w:rPr>
+        <w:t>………………</w:t>
+      </w:r>
+      <w:r>
+        <w:rPr>
+          <w:sz w:val="32"/>
+          <w:szCs w:val="32"/>
+        </w:rPr>
+        <w:t>………10</w:t>
+      </w:r>
+    </w:p>
+    <w:p>
+      <w:pPr>
+        <w:pStyle w:val="Paragrafoelenco"/>
+        <w:numPr>
+          <w:ilvl w:val="0"/>
+          <w:numId w:val="2"/>
+        </w:numPr>
+        <w:rPr>
+          <w:sz w:val="32"/>
+          <w:szCs w:val="32"/>
+        </w:rPr>
+      </w:pPr>
+      <w:r>
+        <w:rPr>
+          <w:sz w:val="32"/>
+          <w:szCs w:val="32"/>
+        </w:rPr>
+        <w:t>Sequence Diagram</w:t>
+      </w:r>
+      <w:r>
+        <w:rPr>
+          <w:sz w:val="32"/>
+          <w:szCs w:val="32"/>
+        </w:rPr>
+        <w:t>…………………………………………………………</w:t>
+      </w:r>
+      <w:r>
+        <w:rPr>
+          <w:sz w:val="32"/>
+          <w:szCs w:val="32"/>
+        </w:rPr>
+        <w:t>……………</w:t>
+      </w:r>
+      <w:r>
+        <w:rPr>
+          <w:sz w:val="32"/>
+          <w:szCs w:val="32"/>
+        </w:rPr>
+        <w:t>..32</w:t>
+      </w:r>
+    </w:p>
+    <w:p>
+      <w:pPr>
+        <w:pStyle w:val="Paragrafoelenco"/>
+        <w:numPr>
+          <w:ilvl w:val="0"/>
+          <w:numId w:val="2"/>
+        </w:numPr>
+        <w:rPr>
+          <w:sz w:val="32"/>
+          <w:szCs w:val="32"/>
+        </w:rPr>
+      </w:pPr>
+      <w:r>
+        <w:rPr>
+          <w:sz w:val="32"/>
+          <w:szCs w:val="32"/>
+        </w:rPr>
+        <w:t>Class Diagram.</w:t>
+      </w:r>
+      <w:r>
+        <w:rPr>
+          <w:sz w:val="32"/>
+          <w:szCs w:val="32"/>
+        </w:rPr>
+        <w:t>…………………………………………………………………</w:t>
+      </w:r>
+      <w:r>
+        <w:rPr>
+          <w:sz w:val="32"/>
+          <w:szCs w:val="32"/>
+        </w:rPr>
+        <w:t>……………</w:t>
+      </w:r>
+      <w:r>
+        <w:rPr>
+          <w:sz w:val="32"/>
+          <w:szCs w:val="32"/>
+        </w:rPr>
+        <w:t>38</w:t>
+      </w:r>
+    </w:p>
+    <w:p>
+      <w:pPr>
+        <w:pStyle w:val="Paragrafoelenco"/>
+        <w:numPr>
+          <w:ilvl w:val="0"/>
+          <w:numId w:val="2"/>
+        </w:numPr>
+        <w:rPr>
+          <w:sz w:val="32"/>
+          <w:szCs w:val="32"/>
+        </w:rPr>
+      </w:pPr>
+      <w:r>
+        <w:rPr>
+          <w:sz w:val="32"/>
+          <w:szCs w:val="32"/>
+        </w:rPr>
+        <w:t>Activity Diagram</w:t>
+      </w:r>
+      <w:r>
+        <w:rPr>
+          <w:sz w:val="32"/>
+          <w:szCs w:val="32"/>
+        </w:rPr>
+        <w:t>……………………………………………………………</w:t>
+      </w:r>
+      <w:r>
+        <w:rPr>
+          <w:sz w:val="32"/>
+          <w:szCs w:val="32"/>
+        </w:rPr>
+        <w:t>………………</w:t>
+      </w:r>
+      <w:r>
+        <w:rPr>
+          <w:sz w:val="32"/>
+          <w:szCs w:val="32"/>
+        </w:rPr>
+        <w:t>39</w:t>
+      </w:r>
+    </w:p>
+    <w:p>
+      <w:pPr>
+        <w:pStyle w:val="Paragrafoelenco"/>
+        <w:numPr>
+          <w:ilvl w:val="0"/>
+          <w:numId w:val="2"/>
+        </w:numPr>
+        <w:rPr>
+          <w:sz w:val="32"/>
+          <w:szCs w:val="32"/>
+        </w:rPr>
+      </w:pPr>
+      <w:proofErr w:type="spellStart"/>
+      <w:r>
+        <w:rPr>
+          <w:sz w:val="32"/>
+          <w:szCs w:val="32"/>
+        </w:rPr>
+        <w:t>Mockup</w:t>
+      </w:r>
+      <w:proofErr w:type="spellEnd"/>
+      <w:r>
+        <w:rPr>
+          <w:sz w:val="32"/>
+          <w:szCs w:val="32"/>
+        </w:rPr>
+        <w:t>……………………………………………………………………………</w:t>
+      </w:r>
+      <w:r>
+        <w:rPr>
+          <w:sz w:val="32"/>
+          <w:szCs w:val="32"/>
+        </w:rPr>
+        <w:t>…………</w:t>
+      </w:r>
+      <w:r>
+        <w:rPr>
+          <w:sz w:val="32"/>
+          <w:szCs w:val="32"/>
+        </w:rPr>
+        <w:t>…40</w:t>
       </w:r>
     </w:p>
     <w:p>
@@ -1182,16 +1088,6 @@
         <w:rPr>
           <w:b/>
           <w:bCs/>
-          <w:sz w:val="40"/>
-          <w:szCs w:val="40"/>
-        </w:rPr>
-      </w:pPr>
-    </w:p>
-    <w:p>
-      <w:pPr>
-        <w:rPr>
-          <w:b/>
-          <w:bCs/>
           <w:sz w:val="44"/>
           <w:szCs w:val="44"/>
         </w:rPr>
@@ -1453,7 +1349,6 @@
           <w:sz w:val="44"/>
           <w:szCs w:val="44"/>
         </w:rPr>
-        <w:lastRenderedPageBreak/>
         <w:t>2. Requisiti funzionali</w:t>
       </w:r>
     </w:p>
@@ -3592,7 +3487,6 @@
           <w:sz w:val="44"/>
           <w:szCs w:val="44"/>
         </w:rPr>
-        <w:lastRenderedPageBreak/>
         <w:t xml:space="preserve">3. Requisiti non funzionali </w:t>
       </w:r>
     </w:p>
@@ -4731,7 +4625,6 @@
           <w:sz w:val="44"/>
           <w:szCs w:val="44"/>
         </w:rPr>
-        <w:lastRenderedPageBreak/>
         <w:t>4</w:t>
       </w:r>
       <w:r>
@@ -4946,6 +4839,7 @@
           <w:sz w:val="28"/>
           <w:szCs w:val="28"/>
         </w:rPr>
+        <w:lastRenderedPageBreak/>
         <w:t xml:space="preserve">Giuseppe valuta l’acquisto di due poltrone “Zeus” e quindi clicca sul pulsante “+” per aumentare la quantità del prodotto da 1 a 2. </w:t>
       </w:r>
     </w:p>
@@ -4961,68 +4855,281 @@
           <w:sz w:val="28"/>
           <w:szCs w:val="28"/>
         </w:rPr>
+        <w:t xml:space="preserve">Giuseppe clicca su “Acquista” e viene indirizzato alla pagina in cui è presente un form per l’inserimento dei dati della sua carta di credito/debito o prepagata. </w:t>
+      </w:r>
+    </w:p>
+    <w:p>
+      <w:pPr>
+        <w:rPr>
+          <w:sz w:val="28"/>
+          <w:szCs w:val="28"/>
+        </w:rPr>
+      </w:pPr>
+      <w:r>
+        <w:rPr>
+          <w:sz w:val="28"/>
+          <w:szCs w:val="28"/>
+        </w:rPr>
+        <w:t xml:space="preserve">Giuseppe inserisce numero di carta “1256 2145 1213 8974”, data scadenza “03/25” e codice CVV “118”. </w:t>
+      </w:r>
+    </w:p>
+    <w:p>
+      <w:pPr>
+        <w:rPr>
+          <w:sz w:val="28"/>
+          <w:szCs w:val="28"/>
+        </w:rPr>
+      </w:pPr>
+      <w:r>
+        <w:rPr>
+          <w:sz w:val="28"/>
+          <w:szCs w:val="28"/>
+        </w:rPr>
+        <w:t>Giuseppe completa l’acquisto cliccando sul pulsante “Completa Acquisto”.</w:t>
+      </w:r>
+    </w:p>
+    <w:p>
+      <w:pPr>
+        <w:rPr>
+          <w:sz w:val="28"/>
+          <w:szCs w:val="28"/>
+        </w:rPr>
+      </w:pPr>
+      <w:r>
+        <w:rPr>
+          <w:sz w:val="28"/>
+          <w:szCs w:val="28"/>
+        </w:rPr>
+        <w:t>Il sito web verifica che la carta esista o meno.</w:t>
+      </w:r>
+    </w:p>
+    <w:p>
+      <w:pPr>
+        <w:rPr>
+          <w:sz w:val="28"/>
+          <w:szCs w:val="28"/>
+        </w:rPr>
+      </w:pPr>
+      <w:r>
+        <w:rPr>
+          <w:sz w:val="28"/>
+          <w:szCs w:val="28"/>
+        </w:rPr>
+        <w:t xml:space="preserve">Se va a buon fine la verifica, il sito web indirizza l’utente ad una pagina di conferma dell’acquisto effettuato e che riporta un link per tornare alla home page. </w:t>
+      </w:r>
+    </w:p>
+    <w:p>
+      <w:pPr>
+        <w:rPr>
+          <w:b/>
+          <w:bCs/>
+          <w:sz w:val="32"/>
+          <w:szCs w:val="32"/>
+        </w:rPr>
+      </w:pPr>
+      <w:r>
+        <w:rPr>
+          <w:b/>
+          <w:bCs/>
+          <w:sz w:val="32"/>
+          <w:szCs w:val="32"/>
+        </w:rPr>
+        <w:t>SC</w:t>
+      </w:r>
+      <w:r>
+        <w:rPr>
+          <w:b/>
+          <w:bCs/>
+          <w:sz w:val="32"/>
+          <w:szCs w:val="32"/>
+        </w:rPr>
+        <w:t>4.2</w:t>
+      </w:r>
+      <w:r>
+        <w:rPr>
+          <w:b/>
+          <w:bCs/>
+          <w:sz w:val="32"/>
+          <w:szCs w:val="32"/>
+        </w:rPr>
+        <w:t>. Scenario Feedback utente</w:t>
+      </w:r>
+    </w:p>
+    <w:p>
+      <w:pPr>
+        <w:rPr>
+          <w:sz w:val="28"/>
+          <w:szCs w:val="28"/>
+        </w:rPr>
+      </w:pPr>
+      <w:r>
+        <w:rPr>
+          <w:sz w:val="28"/>
+          <w:szCs w:val="28"/>
+        </w:rPr>
+        <w:t>Michel</w:t>
+      </w:r>
+      <w:r>
+        <w:rPr>
+          <w:sz w:val="28"/>
+          <w:szCs w:val="28"/>
+        </w:rPr>
+        <w:t>e ha da qualche mese acquistato la sua comoda poltrona “Markus” ed è rimasto molto contento della poltrona. Proprio per questo, vorrebbe aiutare gli altri utenti nella scelta della poltrona e, quindi, decide di inserire un feedback del prodotto. Michele accede al sito web ed entra nella pagina della poltrona, dove legge le altre recensioni della poltrona. Michele allora decide di effettuare il login al sito per poter condividere il suo parere. Clicca in alto a destra sulla scritta “login”, il sito lo indirizza in una pagina contenente un form per l’inserimento di e-mail e password. Michele inserisce l’e-mail “</w:t>
+      </w:r>
+      <w:r>
+        <w:rPr>
+          <w:sz w:val="28"/>
+          <w:szCs w:val="28"/>
+        </w:rPr>
+        <w:t>michele@gmail.com</w:t>
+      </w:r>
+      <w:r>
+        <w:rPr>
+          <w:sz w:val="28"/>
+          <w:szCs w:val="28"/>
+        </w:rPr>
+        <w:t>”, password “Giansdk74.oks” e clicca su “Login”.</w:t>
+      </w:r>
+    </w:p>
+    <w:p>
+      <w:pPr>
+        <w:rPr>
+          <w:sz w:val="28"/>
+          <w:szCs w:val="28"/>
+        </w:rPr>
+      </w:pPr>
+      <w:r>
+        <w:rPr>
+          <w:sz w:val="28"/>
+          <w:szCs w:val="28"/>
+        </w:rPr>
+        <w:t>Effettuato il login, il sito lo indirizza sulla pagina principale contenente la griglia di prodotti del sito. Michele clicca sull’icona del profilo, in alto a destra.</w:t>
+      </w:r>
+    </w:p>
+    <w:p>
+      <w:pPr>
+        <w:rPr>
+          <w:sz w:val="28"/>
+          <w:szCs w:val="28"/>
+        </w:rPr>
+      </w:pPr>
+      <w:r>
+        <w:rPr>
+          <w:sz w:val="28"/>
+          <w:szCs w:val="28"/>
+        </w:rPr>
+        <w:t>Il sito</w:t>
+      </w:r>
+      <w:r>
+        <w:rPr>
+          <w:sz w:val="28"/>
+          <w:szCs w:val="28"/>
+        </w:rPr>
+        <w:t xml:space="preserve"> lo indirizza alla pagina personale, contenente una interfaccia per la modifica o visualizzazione dei dati personali, composta da un tasto per la modifica della password, un tasto per visualizzare gli ordini effettuati ed un tasto per la visualizzazione delle informazioni personali. </w:t>
+      </w:r>
+    </w:p>
+    <w:p>
+      <w:pPr>
+        <w:rPr>
+          <w:sz w:val="28"/>
+          <w:szCs w:val="28"/>
+        </w:rPr>
+      </w:pPr>
+      <w:r>
+        <w:rPr>
+          <w:sz w:val="28"/>
+          <w:szCs w:val="28"/>
+        </w:rPr>
+        <w:t xml:space="preserve">Michele clicca sul tasto per la visualizzazione degli ordini e viene indirizzato, dal sito web, in una pagina contenente tutti gli ordini effettuati con le relative informazioni (numero ordine, data ordine, numero di elementi, prezzo totale) e un pulsante che permette di visualizzare i prodotti che sono stati acquistati in determinato ordine. </w:t>
+      </w:r>
+    </w:p>
+    <w:p>
+      <w:pPr>
+        <w:rPr>
+          <w:sz w:val="28"/>
+          <w:szCs w:val="28"/>
+        </w:rPr>
+      </w:pPr>
+      <w:r>
+        <w:rPr>
+          <w:sz w:val="28"/>
+          <w:szCs w:val="28"/>
+        </w:rPr>
+        <w:t xml:space="preserve">Michele clicca su “Visualizza Prodotti” e il sito lo indirizza ad una pagina dove sono presenti i prodotti acquistati nell’ordine di riferimento e, nella parte inferiore dei </w:t>
+      </w:r>
+      <w:r>
+        <w:rPr>
+          <w:sz w:val="28"/>
+          <w:szCs w:val="28"/>
+        </w:rPr>
         <w:lastRenderedPageBreak/>
-        <w:t xml:space="preserve">Giuseppe clicca su “Acquista” e viene indirizzato alla pagina in cui è presente un form per l’inserimento dei dati della sua carta di credito/debito o prepagata. </w:t>
-      </w:r>
-    </w:p>
-    <w:p>
-      <w:pPr>
-        <w:rPr>
-          <w:sz w:val="28"/>
-          <w:szCs w:val="28"/>
-        </w:rPr>
-      </w:pPr>
-      <w:r>
-        <w:rPr>
-          <w:sz w:val="28"/>
-          <w:szCs w:val="28"/>
-        </w:rPr>
-        <w:t xml:space="preserve">Giuseppe inserisce numero di carta “1256 2145 1213 8974”, data scadenza “03/25” e codice CVV “118”. </w:t>
-      </w:r>
-    </w:p>
-    <w:p>
-      <w:pPr>
-        <w:rPr>
-          <w:sz w:val="28"/>
-          <w:szCs w:val="28"/>
-        </w:rPr>
-      </w:pPr>
-      <w:r>
-        <w:rPr>
-          <w:sz w:val="28"/>
-          <w:szCs w:val="28"/>
-        </w:rPr>
-        <w:t>Giuseppe completa l’acquisto cliccando sul pulsante “Completa Acquisto”.</w:t>
-      </w:r>
-    </w:p>
-    <w:p>
-      <w:pPr>
-        <w:rPr>
-          <w:sz w:val="28"/>
-          <w:szCs w:val="28"/>
-        </w:rPr>
-      </w:pPr>
-      <w:r>
-        <w:rPr>
-          <w:sz w:val="28"/>
-          <w:szCs w:val="28"/>
-        </w:rPr>
-        <w:t>Il sito web verifica che la carta esista o meno.</w:t>
-      </w:r>
-    </w:p>
-    <w:p>
-      <w:pPr>
-        <w:rPr>
-          <w:sz w:val="28"/>
-          <w:szCs w:val="28"/>
-        </w:rPr>
-      </w:pPr>
-      <w:r>
-        <w:rPr>
-          <w:sz w:val="28"/>
-          <w:szCs w:val="28"/>
-        </w:rPr>
-        <w:t xml:space="preserve">Se va a buon fine la verifica, il sito web indirizza l’utente ad una pagina di conferma dell’acquisto effettuato e che riporta un link per tornare alla home page. </w:t>
+        <w:t xml:space="preserve">prodotti che non sono stati ancora recensiti dall’utente, è presente un tasto “Recensisci” che permette di effettuare una recensione di questi. </w:t>
+      </w:r>
+    </w:p>
+    <w:p>
+      <w:pPr>
+        <w:rPr>
+          <w:sz w:val="28"/>
+          <w:szCs w:val="28"/>
+        </w:rPr>
+      </w:pPr>
+      <w:r>
+        <w:rPr>
+          <w:sz w:val="28"/>
+          <w:szCs w:val="28"/>
+        </w:rPr>
+        <w:t>Michele clicca sul pulsante ”Recensisci” sotto il nome della poltrona Markus che ha acquistato e viene indirizzato in una pagina in cui è presente un box</w:t>
+      </w:r>
+      <w:r>
+        <w:rPr>
+          <w:sz w:val="28"/>
+          <w:szCs w:val="28"/>
+        </w:rPr>
+        <w:t xml:space="preserve"> di testo</w:t>
+      </w:r>
+      <w:r>
+        <w:rPr>
+          <w:sz w:val="28"/>
+          <w:szCs w:val="28"/>
+        </w:rPr>
+        <w:t xml:space="preserve"> dove poter scrivere la recensione.</w:t>
+      </w:r>
+      <w:r>
+        <w:rPr>
+          <w:sz w:val="28"/>
+          <w:szCs w:val="28"/>
+        </w:rPr>
+        <w:t xml:space="preserve"> </w:t>
+      </w:r>
+    </w:p>
+    <w:p>
+      <w:pPr>
+        <w:rPr>
+          <w:sz w:val="28"/>
+          <w:szCs w:val="28"/>
+        </w:rPr>
+      </w:pPr>
+      <w:r>
+        <w:rPr>
+          <w:sz w:val="28"/>
+          <w:szCs w:val="28"/>
+        </w:rPr>
+        <w:t>Michele scrive nel box “Il prodotto è davvero ottimo, lo sto usando da due mesi e non mi sta dando alcun tipo di problema.”.</w:t>
+      </w:r>
+    </w:p>
+    <w:p>
+      <w:pPr>
+        <w:rPr>
+          <w:sz w:val="28"/>
+          <w:szCs w:val="28"/>
+        </w:rPr>
+      </w:pPr>
+      <w:r>
+        <w:rPr>
+          <w:sz w:val="28"/>
+          <w:szCs w:val="28"/>
+        </w:rPr>
+        <w:t xml:space="preserve">Michele clicca il tasto “Invia Recensione” e viene reindirizzato alla home page. </w:t>
       </w:r>
     </w:p>
     <w:p>
@@ -5050,413 +5157,213 @@
           <w:sz w:val="32"/>
           <w:szCs w:val="32"/>
         </w:rPr>
-        <w:t>4.2</w:t>
-      </w:r>
-      <w:r>
-        <w:rPr>
-          <w:b/>
-          <w:bCs/>
-          <w:sz w:val="32"/>
-          <w:szCs w:val="32"/>
-        </w:rPr>
-        <w:t>. Scenario Feedback utente</w:t>
-      </w:r>
-    </w:p>
-    <w:p>
-      <w:pPr>
-        <w:rPr>
-          <w:sz w:val="28"/>
-          <w:szCs w:val="28"/>
-        </w:rPr>
-      </w:pPr>
-      <w:r>
-        <w:rPr>
-          <w:sz w:val="28"/>
-          <w:szCs w:val="28"/>
-        </w:rPr>
-        <w:t>Michel</w:t>
-      </w:r>
-      <w:r>
-        <w:rPr>
-          <w:sz w:val="28"/>
-          <w:szCs w:val="28"/>
-        </w:rPr>
-        <w:t>e ha da qualche mese acquistato la sua comoda poltrona “Markus” ed è rimasto molto contento della poltrona. Proprio per questo, vorrebbe aiutare gli altri utenti nella scelta della poltrona e, quindi, decide di inserire un feedback del prodotto. Michele accede al sito web ed entra nella pagina della poltrona, dove legge le altre recensioni della poltrona. Michele allora decide di effettuare il login al sito per poter condividere il suo parere. Clicca in alto a destra sulla scritta “login”, il sito lo indirizza in una pagina contenente un form per l’inserimento di e-mail e password. Michele inserisce l’e-mail “</w:t>
-      </w:r>
-      <w:r>
-        <w:rPr>
-          <w:sz w:val="28"/>
-          <w:szCs w:val="28"/>
-        </w:rPr>
-        <w:t>michele@gmail.com</w:t>
-      </w:r>
-      <w:r>
-        <w:rPr>
-          <w:sz w:val="28"/>
-          <w:szCs w:val="28"/>
-        </w:rPr>
-        <w:t>”, password “Giansdk74.oks” e clicca su “Login”.</w:t>
-      </w:r>
-    </w:p>
-    <w:p>
-      <w:pPr>
-        <w:rPr>
-          <w:sz w:val="28"/>
-          <w:szCs w:val="28"/>
-        </w:rPr>
-      </w:pPr>
-      <w:r>
-        <w:rPr>
-          <w:sz w:val="28"/>
-          <w:szCs w:val="28"/>
-        </w:rPr>
-        <w:t>Effettuato il login, il sito lo indirizza sulla pagina principale contenente la griglia di prodotti del sito. Michele clicca sull’icona del profilo, in alto a destra.</w:t>
-      </w:r>
-    </w:p>
-    <w:p>
-      <w:pPr>
-        <w:rPr>
-          <w:sz w:val="28"/>
-          <w:szCs w:val="28"/>
-        </w:rPr>
-      </w:pPr>
-      <w:r>
-        <w:rPr>
-          <w:sz w:val="28"/>
-          <w:szCs w:val="28"/>
-        </w:rPr>
-        <w:t>Il sito</w:t>
-      </w:r>
-      <w:r>
-        <w:rPr>
-          <w:sz w:val="28"/>
-          <w:szCs w:val="28"/>
-        </w:rPr>
-        <w:t xml:space="preserve"> lo indirizza alla pagina personale, contenente una interfaccia per la modifica o visualizzazione dei dati personali, composta da un tasto per la modifica della password, un tasto per visualizzare gli ordini effettuati ed un tasto per la visualizzazione delle informazioni personali. </w:t>
-      </w:r>
-    </w:p>
-    <w:p>
-      <w:pPr>
-        <w:rPr>
-          <w:sz w:val="28"/>
-          <w:szCs w:val="28"/>
-        </w:rPr>
-      </w:pPr>
-      <w:r>
-        <w:rPr>
-          <w:sz w:val="28"/>
-          <w:szCs w:val="28"/>
-        </w:rPr>
-        <w:t xml:space="preserve">Michele clicca sul tasto per la visualizzazione degli ordini e viene indirizzato, dal sito web, in una pagina contenente tutti gli ordini effettuati con le relative informazioni (numero ordine, data ordine, numero di elementi, prezzo totale) e un pulsante che permette di visualizzare i prodotti che sono stati acquistati in determinato ordine. </w:t>
-      </w:r>
-    </w:p>
-    <w:p>
-      <w:pPr>
-        <w:rPr>
-          <w:sz w:val="28"/>
-          <w:szCs w:val="28"/>
-        </w:rPr>
-      </w:pPr>
-      <w:r>
-        <w:rPr>
-          <w:sz w:val="28"/>
-          <w:szCs w:val="28"/>
-        </w:rPr>
-        <w:t xml:space="preserve">Michele clicca su “Visualizza Prodotti” e il sito lo indirizza ad una pagina dove sono presenti i prodotti acquistati nell’ordine di riferimento e, nella parte inferiore dei prodotti che non sono stati ancora recensiti dall’utente, è presente un tasto “Recensisci” che permette di effettuare una recensione di questi. </w:t>
-      </w:r>
-    </w:p>
-    <w:p>
-      <w:pPr>
-        <w:rPr>
-          <w:sz w:val="28"/>
-          <w:szCs w:val="28"/>
-        </w:rPr>
-      </w:pPr>
+        <w:t>4.</w:t>
+      </w:r>
+      <w:r>
+        <w:rPr>
+          <w:b/>
+          <w:bCs/>
+          <w:sz w:val="32"/>
+          <w:szCs w:val="32"/>
+        </w:rPr>
+        <w:t xml:space="preserve">3 Scenario gestore del catalogo </w:t>
+      </w:r>
+    </w:p>
+    <w:p>
+      <w:pPr>
+        <w:rPr>
+          <w:sz w:val="28"/>
+          <w:szCs w:val="28"/>
+        </w:rPr>
+      </w:pPr>
+      <w:r>
+        <w:rPr>
+          <w:sz w:val="28"/>
+          <w:szCs w:val="28"/>
+        </w:rPr>
+        <w:t xml:space="preserve">Giacinto </w:t>
+      </w:r>
+      <w:r>
+        <w:rPr>
+          <w:sz w:val="28"/>
+          <w:szCs w:val="28"/>
+        </w:rPr>
+        <w:t>è un gestore dei prodotti del catalogo presente sul sito web. Giornalmente, Giacinto entra nel sito per aggiornare i dati sui prodotti, aggiungerne altri, o rimuovere qualche prodotto non venduto o terminato, oppure ancora uscito fuori produzione.</w:t>
+      </w:r>
+    </w:p>
+    <w:p>
+      <w:pPr>
+        <w:rPr>
+          <w:sz w:val="28"/>
+          <w:szCs w:val="28"/>
+        </w:rPr>
+      </w:pPr>
+      <w:r>
+        <w:rPr>
+          <w:sz w:val="28"/>
+          <w:szCs w:val="28"/>
+        </w:rPr>
+        <w:t>Giacinto effettua il login nel sito, entrando dall’apposita pagina, con credenziali “</w:t>
+      </w:r>
+      <w:r>
+        <w:rPr>
+          <w:sz w:val="28"/>
+          <w:szCs w:val="28"/>
+        </w:rPr>
+        <w:t>giaci95@live.it</w:t>
+      </w:r>
+      <w:r>
+        <w:rPr>
+          <w:sz w:val="28"/>
+          <w:szCs w:val="28"/>
+        </w:rPr>
+        <w:t>” e password “root</w:t>
+      </w:r>
+      <w:r>
+        <w:rPr>
+          <w:color w:val="000000" w:themeColor="text1"/>
+          <w:sz w:val="28"/>
+          <w:szCs w:val="28"/>
+        </w:rPr>
+        <w:t xml:space="preserve">”. Clicca su “login come gestore catalogo” </w:t>
+      </w:r>
+      <w:r>
+        <w:rPr>
+          <w:sz w:val="28"/>
+          <w:szCs w:val="28"/>
+        </w:rPr>
+        <w:t>e il sito web lo indirizza alla pagina dedicata</w:t>
+      </w:r>
+      <w:r>
+        <w:rPr>
+          <w:sz w:val="28"/>
+          <w:szCs w:val="28"/>
+        </w:rPr>
+        <w:t xml:space="preserve">. </w:t>
+      </w:r>
+    </w:p>
+    <w:p>
+      <w:pPr>
+        <w:rPr>
+          <w:sz w:val="28"/>
+          <w:szCs w:val="28"/>
+        </w:rPr>
+      </w:pPr>
+      <w:r>
+        <w:rPr>
+          <w:sz w:val="28"/>
+          <w:szCs w:val="28"/>
+        </w:rPr>
+        <w:t>In questa pagina sono presenti tre form e una lista dei prodotti coi relativi dati. Il primo form si riferisce all’aggiunta di un prodotto, il secondo form si riferisce alla rimozione di un prodotto e il terzo from si riferisce alla modifica di un prodotto del catalogo.</w:t>
+      </w:r>
+    </w:p>
+    <w:p>
+      <w:pPr>
+        <w:rPr>
+          <w:sz w:val="28"/>
+          <w:szCs w:val="28"/>
+        </w:rPr>
+      </w:pPr>
+      <w:r>
+        <w:rPr>
+          <w:sz w:val="28"/>
+          <w:szCs w:val="28"/>
+        </w:rPr>
+        <w:t>Giacinto oggi deve effettuare tutte e tre le operazioni.</w:t>
+      </w:r>
+    </w:p>
+    <w:p>
+      <w:pPr>
+        <w:rPr>
+          <w:sz w:val="28"/>
+          <w:szCs w:val="28"/>
+        </w:rPr>
+      </w:pPr>
+      <w:r>
+        <w:rPr>
+          <w:sz w:val="28"/>
+          <w:szCs w:val="28"/>
+        </w:rPr>
+        <w:t>Inizia quindi con il compilare il form relativo all’aggiunta del prodotto.</w:t>
+      </w:r>
+    </w:p>
+    <w:p>
+      <w:pPr>
+        <w:rPr>
+          <w:sz w:val="28"/>
+          <w:szCs w:val="28"/>
+        </w:rPr>
+      </w:pPr>
+      <w:r>
+        <w:rPr>
+          <w:sz w:val="28"/>
+          <w:szCs w:val="28"/>
+        </w:rPr>
+        <w:t>Giacinto inserisce i seguenti dati: Milburn, 120, 60, 20, manuale, 150, 600, 20, Bergonia, Liroe, Pelle(nero), e seleziona l’immagine dal proprio computer, riguardante la poltrona, cliccando poi il tasto “Aggiungi prodotto”. Il prodotto viene inserito correttamente nel database e visualizzato all’interno del sito web.</w:t>
+      </w:r>
+    </w:p>
+    <w:p>
+      <w:pPr>
+        <w:rPr>
+          <w:sz w:val="28"/>
+          <w:szCs w:val="28"/>
+        </w:rPr>
+      </w:pPr>
+      <w:r>
+        <w:rPr>
+          <w:sz w:val="28"/>
+          <w:szCs w:val="28"/>
+        </w:rPr>
+        <w:t>Giacinto ora si occupa della rimozione del prodotto con codice 16. Inserisce quindi nel form relativo alla rimozione il codice del prodotto 16 e clicca su “Rimuovi Prodotto”. Il prodotto viene correttamente eliminato dal database e dal sito web.</w:t>
+      </w:r>
+    </w:p>
+    <w:p>
+      <w:pPr>
+        <w:rPr>
+          <w:sz w:val="28"/>
+          <w:szCs w:val="28"/>
+        </w:rPr>
+      </w:pPr>
+      <w:r>
+        <w:rPr>
+          <w:sz w:val="28"/>
+          <w:szCs w:val="28"/>
+        </w:rPr>
+        <w:t xml:space="preserve">Giacinto adesso deve cambiare il prezzo di un prodotto, si reca sul forum dedicato alla modifica del prodotto. Inserisce come codice 1, il nuovo prezzo 200 euro, lo </w:t>
+      </w:r>
       <w:r>
         <w:rPr>
           <w:sz w:val="28"/>
           <w:szCs w:val="28"/>
         </w:rPr>
         <w:lastRenderedPageBreak/>
-        <w:t>Michele clicca sul pulsante ”Recensisci” sotto il nome della poltrona Markus che ha acquistato e viene indirizzato in una pagina in cui è presente un box</w:t>
-      </w:r>
-      <w:r>
-        <w:rPr>
-          <w:sz w:val="28"/>
-          <w:szCs w:val="28"/>
-        </w:rPr>
-        <w:t xml:space="preserve"> di testo</w:t>
-      </w:r>
-      <w:r>
-        <w:rPr>
-          <w:sz w:val="28"/>
-          <w:szCs w:val="28"/>
-        </w:rPr>
-        <w:t xml:space="preserve"> dove poter scrivere la recensione.</w:t>
-      </w:r>
-      <w:r>
-        <w:rPr>
-          <w:sz w:val="28"/>
-          <w:szCs w:val="28"/>
-        </w:rPr>
-        <w:t xml:space="preserve"> </w:t>
-      </w:r>
-    </w:p>
-    <w:p>
-      <w:pPr>
-        <w:rPr>
-          <w:sz w:val="28"/>
-          <w:szCs w:val="28"/>
-        </w:rPr>
-      </w:pPr>
-      <w:r>
-        <w:rPr>
-          <w:sz w:val="28"/>
-          <w:szCs w:val="28"/>
-        </w:rPr>
-        <w:t>Michele scrive nel box “Il prodotto è davvero ottimo, lo sto usando da due mesi e non mi sta dando alcun tipo di problema.”.</w:t>
-      </w:r>
-    </w:p>
-    <w:p>
-      <w:pPr>
-        <w:rPr>
-          <w:sz w:val="28"/>
-          <w:szCs w:val="28"/>
-        </w:rPr>
-      </w:pPr>
-      <w:r>
-        <w:rPr>
-          <w:sz w:val="28"/>
-          <w:szCs w:val="28"/>
-        </w:rPr>
-        <w:t xml:space="preserve">Michele clicca il tasto “Invia Recensione” e viene reindirizzato alla home page. </w:t>
-      </w:r>
-    </w:p>
-    <w:p>
-      <w:pPr>
-        <w:rPr>
-          <w:b/>
-          <w:bCs/>
-          <w:sz w:val="32"/>
-          <w:szCs w:val="32"/>
-        </w:rPr>
-      </w:pPr>
-      <w:r>
-        <w:rPr>
-          <w:b/>
-          <w:bCs/>
-          <w:sz w:val="32"/>
-          <w:szCs w:val="32"/>
-        </w:rPr>
-        <w:t>SC</w:t>
-      </w:r>
-      <w:r>
-        <w:rPr>
-          <w:b/>
-          <w:bCs/>
-          <w:sz w:val="32"/>
-          <w:szCs w:val="32"/>
-        </w:rPr>
-        <w:t>4.</w:t>
-      </w:r>
-      <w:r>
-        <w:rPr>
-          <w:b/>
-          <w:bCs/>
-          <w:sz w:val="32"/>
-          <w:szCs w:val="32"/>
-        </w:rPr>
-        <w:t xml:space="preserve">3 Scenario gestore del catalogo </w:t>
-      </w:r>
-    </w:p>
-    <w:p>
-      <w:pPr>
-        <w:rPr>
-          <w:sz w:val="28"/>
-          <w:szCs w:val="28"/>
-        </w:rPr>
-      </w:pPr>
-      <w:r>
-        <w:rPr>
-          <w:sz w:val="28"/>
-          <w:szCs w:val="28"/>
-        </w:rPr>
-        <w:t xml:space="preserve">Giacinto </w:t>
-      </w:r>
-      <w:r>
-        <w:rPr>
-          <w:sz w:val="28"/>
-          <w:szCs w:val="28"/>
-        </w:rPr>
-        <w:t>è un gestore dei prodotti del catalogo presente sul sito web. Giornalmente, Giacinto entra nel sito per aggiornare i dati sui prodotti, aggiungerne altri, o rimuovere qualche prodotto non venduto o terminato, oppure ancora uscito fuori produzione.</w:t>
-      </w:r>
-    </w:p>
-    <w:p>
-      <w:pPr>
-        <w:rPr>
-          <w:sz w:val="28"/>
-          <w:szCs w:val="28"/>
-        </w:rPr>
-      </w:pPr>
-      <w:r>
-        <w:rPr>
-          <w:sz w:val="28"/>
-          <w:szCs w:val="28"/>
-        </w:rPr>
-        <w:t>Giacinto effettua il login nel sito, entrando dall’apposita pagina, con credenziali “</w:t>
-      </w:r>
-      <w:r>
-        <w:rPr>
-          <w:sz w:val="28"/>
-          <w:szCs w:val="28"/>
-        </w:rPr>
-        <w:t>giaci95@live.it</w:t>
-      </w:r>
-      <w:r>
-        <w:rPr>
-          <w:sz w:val="28"/>
-          <w:szCs w:val="28"/>
-        </w:rPr>
-        <w:t>” e password “root</w:t>
-      </w:r>
-      <w:r>
-        <w:rPr>
-          <w:color w:val="000000" w:themeColor="text1"/>
-          <w:sz w:val="28"/>
-          <w:szCs w:val="28"/>
-        </w:rPr>
-        <w:t xml:space="preserve">”. Clicca su “login come gestore catalogo” </w:t>
-      </w:r>
-      <w:r>
-        <w:rPr>
-          <w:sz w:val="28"/>
-          <w:szCs w:val="28"/>
-        </w:rPr>
-        <w:t>e il sito web lo indirizza alla pagina dedicata</w:t>
-      </w:r>
-      <w:r>
-        <w:rPr>
-          <w:sz w:val="28"/>
-          <w:szCs w:val="28"/>
-        </w:rPr>
-        <w:t xml:space="preserve">. </w:t>
-      </w:r>
-    </w:p>
-    <w:p>
-      <w:pPr>
-        <w:rPr>
-          <w:sz w:val="28"/>
-          <w:szCs w:val="28"/>
-        </w:rPr>
-      </w:pPr>
-      <w:r>
-        <w:rPr>
-          <w:sz w:val="28"/>
-          <w:szCs w:val="28"/>
-        </w:rPr>
-        <w:t>In questa pagina sono presenti tre form e una lista dei prodotti coi relativi dati. Il primo form si riferisce all’aggiunta di un prodotto, il secondo form si riferisce alla rimozione di un prodotto e il terzo from si riferisce alla modifica di un prodotto del catalogo.</w:t>
-      </w:r>
-    </w:p>
-    <w:p>
-      <w:pPr>
-        <w:rPr>
-          <w:sz w:val="28"/>
-          <w:szCs w:val="28"/>
-        </w:rPr>
-      </w:pPr>
-      <w:r>
-        <w:rPr>
-          <w:sz w:val="28"/>
-          <w:szCs w:val="28"/>
-        </w:rPr>
-        <w:t>Giacinto oggi deve effettuare tutte e tre le operazioni.</w:t>
-      </w:r>
-    </w:p>
-    <w:p>
-      <w:pPr>
-        <w:rPr>
-          <w:sz w:val="28"/>
-          <w:szCs w:val="28"/>
-        </w:rPr>
-      </w:pPr>
-      <w:r>
-        <w:rPr>
-          <w:sz w:val="28"/>
-          <w:szCs w:val="28"/>
-        </w:rPr>
-        <w:t>Inizia quindi con il compilare il form relativo all’aggiunta del prodotto.</w:t>
-      </w:r>
-    </w:p>
-    <w:p>
-      <w:pPr>
-        <w:rPr>
-          <w:sz w:val="28"/>
-          <w:szCs w:val="28"/>
-        </w:rPr>
-      </w:pPr>
-      <w:r>
-        <w:rPr>
-          <w:sz w:val="28"/>
-          <w:szCs w:val="28"/>
-        </w:rPr>
-        <w:t>Giacinto inserisce i seguenti dati: Milburn, 120, 60, 20, manuale, 150, 600, 20, Bergonia, Liroe, Pelle(nero), e seleziona l’immagine dal proprio computer, riguardante la poltrona, cliccando poi il tasto “Aggiungi prodotto”. Il prodotto viene inserito correttamente nel database e visualizzato all’interno del sito web.</w:t>
-      </w:r>
-    </w:p>
-    <w:p>
-      <w:pPr>
-        <w:rPr>
-          <w:sz w:val="28"/>
-          <w:szCs w:val="28"/>
-        </w:rPr>
-      </w:pPr>
-      <w:r>
-        <w:rPr>
-          <w:sz w:val="28"/>
-          <w:szCs w:val="28"/>
-        </w:rPr>
-        <w:t>Giacinto ora si occupa della rimozione del prodotto con codice 16. Inserisce quindi nel form relativo alla rimozione il codice del prodotto 16 e clicca su “Rimuovi Prodotto”. Il prodotto viene correttamente eliminato dal database e dal sito web.</w:t>
-      </w:r>
-    </w:p>
-    <w:p>
-      <w:pPr>
-        <w:rPr>
-          <w:sz w:val="28"/>
-          <w:szCs w:val="28"/>
-        </w:rPr>
-      </w:pPr>
-      <w:r>
-        <w:rPr>
-          <w:sz w:val="28"/>
-          <w:szCs w:val="28"/>
-        </w:rPr>
-        <w:t>Giacinto adesso deve cambiare il prezzo di un prodotto, si reca sul forum dedicato alla modifica del prodotto. Inserisce come codice 1, il nuovo prezzo 200 euro, lo sconto pari al 3% e infine la quantità aggiornata. Clicca poi sull’apposito tasto “Modifica prodotto”.</w:t>
-      </w:r>
-    </w:p>
-    <w:p>
-      <w:pPr>
-        <w:rPr>
-          <w:sz w:val="28"/>
-          <w:szCs w:val="28"/>
-        </w:rPr>
-      </w:pPr>
-    </w:p>
-    <w:p>
-      <w:pPr>
-        <w:rPr>
-          <w:b/>
-          <w:bCs/>
-          <w:sz w:val="32"/>
-          <w:szCs w:val="32"/>
-        </w:rPr>
-      </w:pPr>
-      <w:r>
-        <w:rPr>
-          <w:b/>
-          <w:bCs/>
-          <w:sz w:val="32"/>
-          <w:szCs w:val="32"/>
-        </w:rPr>
-        <w:lastRenderedPageBreak/>
+        <w:t>sconto pari al 3% e infine la quantità aggiornata. Clicca poi sull’apposito tasto “Modifica prodotto”.</w:t>
+      </w:r>
+    </w:p>
+    <w:p>
+      <w:pPr>
+        <w:rPr>
+          <w:sz w:val="28"/>
+          <w:szCs w:val="28"/>
+        </w:rPr>
+      </w:pPr>
+    </w:p>
+    <w:p>
+      <w:pPr>
+        <w:rPr>
+          <w:b/>
+          <w:bCs/>
+          <w:sz w:val="32"/>
+          <w:szCs w:val="32"/>
+        </w:rPr>
+      </w:pPr>
+      <w:r>
+        <w:rPr>
+          <w:b/>
+          <w:bCs/>
+          <w:sz w:val="32"/>
+          <w:szCs w:val="32"/>
+        </w:rPr>
         <w:t>SC4.</w:t>
       </w:r>
       <w:r>
@@ -5708,6 +5615,7 @@
           <w:sz w:val="32"/>
           <w:szCs w:val="32"/>
         </w:rPr>
+        <w:lastRenderedPageBreak/>
         <w:drawing>
           <wp:inline distT="0" distB="0" distL="0" distR="0" wp14:anchorId="77DB5B15" wp14:editId="7963BF53">
             <wp:extent cx="6115050" cy="2371725"/>
@@ -5798,7 +5706,6 @@
           <w:sz w:val="32"/>
           <w:szCs w:val="32"/>
         </w:rPr>
-        <w:lastRenderedPageBreak/>
         <w:t>UC</w:t>
       </w:r>
       <w:r>
@@ -6555,6 +6462,7 @@
           <w:sz w:val="28"/>
           <w:szCs w:val="28"/>
         </w:rPr>
+        <w:lastRenderedPageBreak/>
         <w:t xml:space="preserve">-Al punto 3,4,5,7,8,9 l’utente inserisce dati non conformi agli standard del sito web </w:t>
       </w:r>
       <w:r>
@@ -6865,7 +6773,6 @@
           <w:sz w:val="32"/>
           <w:szCs w:val="32"/>
         </w:rPr>
-        <w:lastRenderedPageBreak/>
         <w:t>UC</w:t>
       </w:r>
       <w:r>
@@ -7394,6 +7301,7 @@
           <w:sz w:val="28"/>
           <w:szCs w:val="28"/>
         </w:rPr>
+        <w:lastRenderedPageBreak/>
         <w:t>Tutti i campi form sono stati riempiti correttamente e l’utente viene registrato al sistema.</w:t>
       </w:r>
     </w:p>
@@ -7743,7 +7651,6 @@
           <w:sz w:val="28"/>
           <w:szCs w:val="28"/>
         </w:rPr>
-        <w:lastRenderedPageBreak/>
         <w:t>L’utente clicca sul pulsante REGISTRAZIONE;</w:t>
       </w:r>
     </w:p>
@@ -8293,6 +8200,7 @@
           <w:sz w:val="32"/>
           <w:szCs w:val="32"/>
         </w:rPr>
+        <w:lastRenderedPageBreak/>
         <w:t>Eccezioni</w:t>
       </w:r>
       <w:r>
@@ -8684,7 +8592,6 @@
           <w:sz w:val="28"/>
           <w:szCs w:val="28"/>
         </w:rPr>
-        <w:lastRenderedPageBreak/>
         <w:t>Viene visualizzato il form del login;</w:t>
       </w:r>
     </w:p>
@@ -9262,6 +9169,7 @@
           <w:sz w:val="32"/>
           <w:szCs w:val="32"/>
         </w:rPr>
+        <w:lastRenderedPageBreak/>
         <w:t>Eccezioni</w:t>
       </w:r>
       <w:r>
@@ -9575,7 +9483,6 @@
           <w:sz w:val="28"/>
           <w:szCs w:val="28"/>
         </w:rPr>
-        <w:lastRenderedPageBreak/>
         <w:t>L’utente si dirige sulla parte superiore laterale destra del sito web e clicca sull’icona del logout.</w:t>
       </w:r>
     </w:p>
@@ -9824,6 +9731,7 @@
           <w:szCs w:val="32"/>
           <w:u w:val="single"/>
         </w:rPr>
+        <w:lastRenderedPageBreak/>
         <w:drawing>
           <wp:inline distT="0" distB="0" distL="0" distR="0" wp14:anchorId="0B2A9A56" wp14:editId="23ABDDC2">
             <wp:extent cx="5535295" cy="3910330"/>
@@ -10112,7 +10020,6 @@
           <w:sz w:val="28"/>
           <w:szCs w:val="28"/>
         </w:rPr>
-        <w:lastRenderedPageBreak/>
         <w:t>L’utente clicca sull’icona in alto a destra rappresentante la propria l’area personale;</w:t>
       </w:r>
     </w:p>
@@ -10386,6 +10293,7 @@
           <w:sz w:val="32"/>
           <w:szCs w:val="32"/>
         </w:rPr>
+        <w:lastRenderedPageBreak/>
         <w:t>Descrizione</w:t>
       </w:r>
     </w:p>
@@ -10979,7 +10887,6 @@
           <w:sz w:val="28"/>
           <w:szCs w:val="28"/>
         </w:rPr>
-        <w:lastRenderedPageBreak/>
         <w:t>2-L’utente viene indirizzato in una pagina con un form che permette l’inserimento di una nuova password.</w:t>
       </w:r>
     </w:p>
@@ -11235,6 +11142,7 @@
           <w:sz w:val="32"/>
           <w:szCs w:val="32"/>
         </w:rPr>
+        <w:lastRenderedPageBreak/>
         <w:t>Descrizione</w:t>
       </w:r>
     </w:p>
@@ -11808,7 +11716,6 @@
           <w:sz w:val="32"/>
           <w:szCs w:val="32"/>
         </w:rPr>
-        <w:lastRenderedPageBreak/>
         <w:t>Eccezioni</w:t>
       </w:r>
       <w:r>
@@ -12024,6 +11931,7 @@
           <w:sz w:val="28"/>
           <w:szCs w:val="28"/>
         </w:rPr>
+        <w:lastRenderedPageBreak/>
         <w:t>Utente registrato.</w:t>
       </w:r>
     </w:p>
@@ -12569,7 +12477,6 @@
           <w:sz w:val="28"/>
           <w:szCs w:val="28"/>
         </w:rPr>
-        <w:lastRenderedPageBreak/>
         <w:t>3-L’utente inserisce la recensione e clicca sul pulsante INVIA RECENSIONE.</w:t>
       </w:r>
     </w:p>
@@ -12740,6 +12647,7 @@
           <w:sz w:val="28"/>
           <w:szCs w:val="28"/>
         </w:rPr>
+        <w:lastRenderedPageBreak/>
         <w:t xml:space="preserve">L’utente viene indirizzato alla pagina </w:t>
       </w:r>
       <w:r>
@@ -13144,7 +13052,6 @@
           <w:sz w:val="28"/>
           <w:szCs w:val="28"/>
         </w:rPr>
-        <w:lastRenderedPageBreak/>
         <w:t>2-Il sito web indirizza l’utente alla pagina contenente il catalogo.</w:t>
       </w:r>
     </w:p>
@@ -13356,6 +13263,7 @@
           <w:sz w:val="32"/>
           <w:szCs w:val="32"/>
         </w:rPr>
+        <w:lastRenderedPageBreak/>
         <w:t>Attori</w:t>
       </w:r>
     </w:p>
@@ -13931,7 +13839,6 @@
           <w:sz w:val="28"/>
           <w:szCs w:val="28"/>
         </w:rPr>
-        <w:lastRenderedPageBreak/>
         <w:t>1</w:t>
       </w:r>
       <w:r>
@@ -14104,6 +14011,7 @@
           <w:sz w:val="32"/>
           <w:szCs w:val="32"/>
         </w:rPr>
+        <w:lastRenderedPageBreak/>
         <w:t>Eccezioni</w:t>
       </w:r>
       <w:r>
@@ -14717,27 +14625,27 @@
           <w:sz w:val="32"/>
           <w:szCs w:val="32"/>
         </w:rPr>
+        <w:t>5.4 Diagramma caso d’uso gestione carrello</w:t>
+      </w:r>
+    </w:p>
+    <w:p>
+      <w:pPr>
+        <w:rPr>
+          <w:b/>
+          <w:bCs/>
+          <w:sz w:val="32"/>
+          <w:szCs w:val="32"/>
+        </w:rPr>
+      </w:pPr>
+      <w:r>
+        <w:rPr>
+          <w:b/>
+          <w:bCs/>
+          <w:noProof/>
+          <w:sz w:val="32"/>
+          <w:szCs w:val="32"/>
+        </w:rPr>
         <w:lastRenderedPageBreak/>
-        <w:t>5.4 Diagramma caso d’uso gestione carrello</w:t>
-      </w:r>
-    </w:p>
-    <w:p>
-      <w:pPr>
-        <w:rPr>
-          <w:b/>
-          <w:bCs/>
-          <w:sz w:val="32"/>
-          <w:szCs w:val="32"/>
-        </w:rPr>
-      </w:pPr>
-      <w:r>
-        <w:rPr>
-          <w:b/>
-          <w:bCs/>
-          <w:noProof/>
-          <w:sz w:val="32"/>
-          <w:szCs w:val="32"/>
-        </w:rPr>
         <w:drawing>
           <wp:inline distT="0" distB="0" distL="0" distR="0" wp14:anchorId="1A25301A" wp14:editId="29542128">
             <wp:extent cx="6111240" cy="3429000"/>
@@ -15239,7 +15147,6 @@
           <w:sz w:val="32"/>
           <w:szCs w:val="32"/>
         </w:rPr>
-        <w:lastRenderedPageBreak/>
         <w:t>UC1</w:t>
       </w:r>
       <w:r>
@@ -15306,6 +15213,7 @@
           <w:sz w:val="32"/>
           <w:szCs w:val="32"/>
         </w:rPr>
+        <w:lastRenderedPageBreak/>
         <w:t>Descrizione</w:t>
       </w:r>
     </w:p>

</xml_diff>

<commit_message>
Aggiunta class interface in Object design
</commit_message>
<xml_diff>
--- a/Deliverables/RAD_GAP.docx
+++ b/Deliverables/RAD_GAP.docx
@@ -23304,10 +23304,10 @@
           <w:szCs w:val="32"/>
         </w:rPr>
         <w:drawing>
-          <wp:inline distT="0" distB="0" distL="0" distR="0" wp14:anchorId="19D18268" wp14:editId="75C7D982">
-            <wp:extent cx="5313680" cy="5115560"/>
-            <wp:effectExtent l="0" t="0" r="1270" b="8890"/>
-            <wp:docPr id="32" name="Immagine 32"/>
+          <wp:inline distT="0" distB="0" distL="0" distR="0" wp14:anchorId="0C4DD7AC" wp14:editId="5B9A3EC2">
+            <wp:extent cx="6114415" cy="4277995"/>
+            <wp:effectExtent l="0" t="0" r="635" b="8255"/>
+            <wp:docPr id="6" name="Immagine 6"/>
             <wp:cNvGraphicFramePr>
               <a:graphicFrameLocks xmlns:a="http://schemas.openxmlformats.org/drawingml/2006/main" noChangeAspect="1"/>
             </wp:cNvGraphicFramePr>
@@ -23315,7 +23315,7 @@
               <a:graphicData uri="http://schemas.openxmlformats.org/drawingml/2006/picture">
                 <pic:pic xmlns:pic="http://schemas.openxmlformats.org/drawingml/2006/picture">
                   <pic:nvPicPr>
-                    <pic:cNvPr id="0" name="Picture 3"/>
+                    <pic:cNvPr id="0" name="Picture 1"/>
                     <pic:cNvPicPr>
                       <a:picLocks noChangeAspect="1" noChangeArrowheads="1"/>
                     </pic:cNvPicPr>
@@ -23336,7 +23336,7 @@
                   <pic:spPr bwMode="auto">
                     <a:xfrm>
                       <a:off x="0" y="0"/>
-                      <a:ext cx="5313680" cy="5115560"/>
+                      <a:ext cx="6114415" cy="4277995"/>
                     </a:xfrm>
                     <a:prstGeom prst="rect">
                       <a:avLst/>
@@ -23352,6 +23352,17 @@
           </wp:inline>
         </w:drawing>
       </w:r>
+    </w:p>
+    <w:p>
+      <w:pPr>
+        <w:rPr>
+          <w:b/>
+          <w:bCs/>
+          <w:color w:val="000000" w:themeColor="text1"/>
+          <w:sz w:val="40"/>
+          <w:szCs w:val="40"/>
+        </w:rPr>
+      </w:pPr>
     </w:p>
     <w:p>
       <w:pPr>

</xml_diff>

<commit_message>
modifica a SD Aggiunta prodotto a Carrello
</commit_message>
<xml_diff>
--- a/Deliverables/RAD_GAP.docx
+++ b/Deliverables/RAD_GAP.docx
@@ -6739,28 +6739,6 @@
           <w:szCs w:val="32"/>
         </w:rPr>
       </w:pPr>
-    </w:p>
-    <w:p>
-      <w:pPr>
-        <w:rPr>
-          <w:b/>
-          <w:bCs/>
-          <w:color w:val="0070C0"/>
-          <w:sz w:val="32"/>
-          <w:szCs w:val="32"/>
-        </w:rPr>
-      </w:pPr>
-    </w:p>
-    <w:p>
-      <w:pPr>
-        <w:rPr>
-          <w:b/>
-          <w:bCs/>
-          <w:color w:val="0070C0"/>
-          <w:sz w:val="32"/>
-          <w:szCs w:val="32"/>
-        </w:rPr>
-      </w:pPr>
       <w:r>
         <w:rPr>
           <w:b/>
@@ -7297,28 +7275,48 @@
           <w:sz w:val="28"/>
           <w:szCs w:val="28"/>
         </w:rPr>
+        <w:t>Tutti i campi form sono stati riempiti correttamente e l’utente viene registrato al sistema.</w:t>
+      </w:r>
+    </w:p>
+    <w:p>
+      <w:pPr>
+        <w:pStyle w:val="Paragrafoelenco"/>
+        <w:rPr>
+          <w:color w:val="000000" w:themeColor="text1"/>
+          <w:sz w:val="28"/>
+          <w:szCs w:val="28"/>
+        </w:rPr>
+      </w:pPr>
+    </w:p>
+    <w:p>
+      <w:pPr>
+        <w:pStyle w:val="Paragrafoelenco"/>
+        <w:rPr>
+          <w:color w:val="000000" w:themeColor="text1"/>
+          <w:sz w:val="28"/>
+          <w:szCs w:val="28"/>
+        </w:rPr>
+      </w:pPr>
+    </w:p>
+    <w:p>
+      <w:pPr>
+        <w:rPr>
+          <w:b/>
+          <w:bCs/>
+          <w:color w:val="0070C0"/>
+          <w:sz w:val="32"/>
+          <w:szCs w:val="32"/>
+        </w:rPr>
+      </w:pPr>
+      <w:r>
+        <w:rPr>
+          <w:b/>
+          <w:bCs/>
+          <w:color w:val="0070C0"/>
+          <w:sz w:val="32"/>
+          <w:szCs w:val="32"/>
+        </w:rPr>
         <w:lastRenderedPageBreak/>
-        <w:t>Tutti i campi form sono stati riempiti correttamente e l’utente viene registrato al sistema.</w:t>
-      </w:r>
-    </w:p>
-    <w:p>
-      <w:pPr>
-        <w:rPr>
-          <w:b/>
-          <w:bCs/>
-          <w:color w:val="0070C0"/>
-          <w:sz w:val="32"/>
-          <w:szCs w:val="32"/>
-        </w:rPr>
-      </w:pPr>
-      <w:r>
-        <w:rPr>
-          <w:b/>
-          <w:bCs/>
-          <w:color w:val="0070C0"/>
-          <w:sz w:val="32"/>
-          <w:szCs w:val="32"/>
-        </w:rPr>
         <w:t>UC1</w:t>
       </w:r>
       <w:r>
@@ -8196,7 +8194,6 @@
           <w:sz w:val="32"/>
           <w:szCs w:val="32"/>
         </w:rPr>
-        <w:lastRenderedPageBreak/>
         <w:t>Eccezioni</w:t>
       </w:r>
       <w:r>
@@ -8267,6 +8264,7 @@
           <w:sz w:val="32"/>
           <w:szCs w:val="32"/>
         </w:rPr>
+        <w:lastRenderedPageBreak/>
         <w:t>Exit condition</w:t>
       </w:r>
     </w:p>
@@ -9165,7 +9163,6 @@
           <w:sz w:val="32"/>
           <w:szCs w:val="32"/>
         </w:rPr>
-        <w:lastRenderedPageBreak/>
         <w:t>Eccezioni</w:t>
       </w:r>
       <w:r>
@@ -9220,6 +9217,7 @@
           <w:sz w:val="32"/>
           <w:szCs w:val="32"/>
         </w:rPr>
+        <w:lastRenderedPageBreak/>
         <w:t>Exit condition</w:t>
       </w:r>
     </w:p>
@@ -9646,20 +9644,191 @@
     </w:p>
     <w:p>
       <w:pPr>
-        <w:rPr>
-          <w:b/>
-          <w:bCs/>
-          <w:sz w:val="32"/>
-          <w:szCs w:val="32"/>
-        </w:rPr>
-      </w:pPr>
-      <w:r>
-        <w:rPr>
-          <w:b/>
-          <w:bCs/>
-          <w:sz w:val="32"/>
-          <w:szCs w:val="32"/>
-        </w:rPr>
+        <w:pStyle w:val="Paragrafoelenco"/>
+        <w:rPr>
+          <w:color w:val="000000" w:themeColor="text1"/>
+          <w:sz w:val="28"/>
+          <w:szCs w:val="28"/>
+        </w:rPr>
+      </w:pPr>
+    </w:p>
+    <w:p>
+      <w:pPr>
+        <w:pStyle w:val="Paragrafoelenco"/>
+        <w:rPr>
+          <w:color w:val="000000" w:themeColor="text1"/>
+          <w:sz w:val="28"/>
+          <w:szCs w:val="28"/>
+        </w:rPr>
+      </w:pPr>
+    </w:p>
+    <w:p>
+      <w:pPr>
+        <w:pStyle w:val="Paragrafoelenco"/>
+        <w:rPr>
+          <w:color w:val="000000" w:themeColor="text1"/>
+          <w:sz w:val="28"/>
+          <w:szCs w:val="28"/>
+        </w:rPr>
+      </w:pPr>
+    </w:p>
+    <w:p>
+      <w:pPr>
+        <w:pStyle w:val="Paragrafoelenco"/>
+        <w:rPr>
+          <w:color w:val="000000" w:themeColor="text1"/>
+          <w:sz w:val="28"/>
+          <w:szCs w:val="28"/>
+        </w:rPr>
+      </w:pPr>
+    </w:p>
+    <w:p>
+      <w:pPr>
+        <w:pStyle w:val="Paragrafoelenco"/>
+        <w:rPr>
+          <w:color w:val="000000" w:themeColor="text1"/>
+          <w:sz w:val="28"/>
+          <w:szCs w:val="28"/>
+        </w:rPr>
+      </w:pPr>
+    </w:p>
+    <w:p>
+      <w:pPr>
+        <w:pStyle w:val="Paragrafoelenco"/>
+        <w:rPr>
+          <w:color w:val="000000" w:themeColor="text1"/>
+          <w:sz w:val="28"/>
+          <w:szCs w:val="28"/>
+        </w:rPr>
+      </w:pPr>
+    </w:p>
+    <w:p>
+      <w:pPr>
+        <w:pStyle w:val="Paragrafoelenco"/>
+        <w:rPr>
+          <w:color w:val="000000" w:themeColor="text1"/>
+          <w:sz w:val="28"/>
+          <w:szCs w:val="28"/>
+        </w:rPr>
+      </w:pPr>
+    </w:p>
+    <w:p>
+      <w:pPr>
+        <w:pStyle w:val="Paragrafoelenco"/>
+        <w:rPr>
+          <w:color w:val="000000" w:themeColor="text1"/>
+          <w:sz w:val="28"/>
+          <w:szCs w:val="28"/>
+        </w:rPr>
+      </w:pPr>
+    </w:p>
+    <w:p>
+      <w:pPr>
+        <w:pStyle w:val="Paragrafoelenco"/>
+        <w:rPr>
+          <w:color w:val="000000" w:themeColor="text1"/>
+          <w:sz w:val="28"/>
+          <w:szCs w:val="28"/>
+        </w:rPr>
+      </w:pPr>
+    </w:p>
+    <w:p>
+      <w:pPr>
+        <w:pStyle w:val="Paragrafoelenco"/>
+        <w:rPr>
+          <w:color w:val="000000" w:themeColor="text1"/>
+          <w:sz w:val="28"/>
+          <w:szCs w:val="28"/>
+        </w:rPr>
+      </w:pPr>
+    </w:p>
+    <w:p>
+      <w:pPr>
+        <w:pStyle w:val="Paragrafoelenco"/>
+        <w:rPr>
+          <w:color w:val="000000" w:themeColor="text1"/>
+          <w:sz w:val="28"/>
+          <w:szCs w:val="28"/>
+        </w:rPr>
+      </w:pPr>
+    </w:p>
+    <w:p>
+      <w:pPr>
+        <w:pStyle w:val="Paragrafoelenco"/>
+        <w:rPr>
+          <w:color w:val="000000" w:themeColor="text1"/>
+          <w:sz w:val="28"/>
+          <w:szCs w:val="28"/>
+        </w:rPr>
+      </w:pPr>
+    </w:p>
+    <w:p>
+      <w:pPr>
+        <w:pStyle w:val="Paragrafoelenco"/>
+        <w:rPr>
+          <w:color w:val="000000" w:themeColor="text1"/>
+          <w:sz w:val="28"/>
+          <w:szCs w:val="28"/>
+        </w:rPr>
+      </w:pPr>
+    </w:p>
+    <w:p>
+      <w:pPr>
+        <w:pStyle w:val="Paragrafoelenco"/>
+        <w:rPr>
+          <w:color w:val="000000" w:themeColor="text1"/>
+          <w:sz w:val="28"/>
+          <w:szCs w:val="28"/>
+        </w:rPr>
+      </w:pPr>
+    </w:p>
+    <w:p>
+      <w:pPr>
+        <w:pStyle w:val="Paragrafoelenco"/>
+        <w:rPr>
+          <w:color w:val="000000" w:themeColor="text1"/>
+          <w:sz w:val="28"/>
+          <w:szCs w:val="28"/>
+        </w:rPr>
+      </w:pPr>
+    </w:p>
+    <w:p>
+      <w:pPr>
+        <w:pStyle w:val="Paragrafoelenco"/>
+        <w:rPr>
+          <w:color w:val="000000" w:themeColor="text1"/>
+          <w:sz w:val="28"/>
+          <w:szCs w:val="28"/>
+        </w:rPr>
+      </w:pPr>
+    </w:p>
+    <w:p>
+      <w:pPr>
+        <w:pStyle w:val="Paragrafoelenco"/>
+        <w:rPr>
+          <w:color w:val="000000" w:themeColor="text1"/>
+          <w:sz w:val="28"/>
+          <w:szCs w:val="28"/>
+        </w:rPr>
+      </w:pPr>
+    </w:p>
+    <w:p>
+      <w:pPr>
+        <w:rPr>
+          <w:b/>
+          <w:bCs/>
+          <w:sz w:val="32"/>
+          <w:szCs w:val="32"/>
+        </w:rPr>
+      </w:pPr>
+      <w:r>
+        <w:rPr>
+          <w:b/>
+          <w:bCs/>
+          <w:sz w:val="32"/>
+          <w:szCs w:val="32"/>
+        </w:rPr>
+        <w:lastRenderedPageBreak/>
         <w:t>5.</w:t>
       </w:r>
       <w:r>
@@ -9727,7 +9896,6 @@
           <w:szCs w:val="32"/>
           <w:u w:val="single"/>
         </w:rPr>
-        <w:lastRenderedPageBreak/>
         <w:drawing>
           <wp:inline distT="0" distB="0" distL="0" distR="0" wp14:anchorId="0B2A9A56" wp14:editId="23ABDDC2">
             <wp:extent cx="5535295" cy="3910330"/>
@@ -10167,6 +10335,16 @@
     </w:p>
     <w:p>
       <w:pPr>
+        <w:pStyle w:val="Paragrafoelenco"/>
+        <w:rPr>
+          <w:color w:val="000000" w:themeColor="text1"/>
+          <w:sz w:val="28"/>
+          <w:szCs w:val="28"/>
+        </w:rPr>
+      </w:pPr>
+    </w:p>
+    <w:p>
+      <w:pPr>
         <w:rPr>
           <w:b/>
           <w:bCs/>
@@ -10183,6 +10361,7 @@
           <w:sz w:val="32"/>
           <w:szCs w:val="32"/>
         </w:rPr>
+        <w:lastRenderedPageBreak/>
         <w:t>UC4</w:t>
       </w:r>
       <w:r>
@@ -10289,7 +10468,6 @@
           <w:sz w:val="32"/>
           <w:szCs w:val="32"/>
         </w:rPr>
-        <w:lastRenderedPageBreak/>
         <w:t>Descrizione</w:t>
       </w:r>
     </w:p>
@@ -11112,6 +11290,7 @@
           <w:sz w:val="32"/>
           <w:szCs w:val="32"/>
         </w:rPr>
+        <w:lastRenderedPageBreak/>
         <w:t>UC5.1 Password errata</w:t>
       </w:r>
     </w:p>
@@ -11138,7 +11317,6 @@
           <w:sz w:val="32"/>
           <w:szCs w:val="32"/>
         </w:rPr>
-        <w:lastRenderedPageBreak/>
         <w:t>Descrizione</w:t>
       </w:r>
     </w:p>
@@ -11909,6 +12087,7 @@
           <w:sz w:val="32"/>
           <w:szCs w:val="32"/>
         </w:rPr>
+        <w:lastRenderedPageBreak/>
         <w:t>Attori</w:t>
       </w:r>
     </w:p>
@@ -11927,7 +12106,6 @@
           <w:sz w:val="28"/>
           <w:szCs w:val="28"/>
         </w:rPr>
-        <w:lastRenderedPageBreak/>
         <w:t>Utente registrato.</w:t>
       </w:r>
     </w:p>
@@ -12625,6 +12803,7 @@
           <w:sz w:val="32"/>
           <w:szCs w:val="32"/>
         </w:rPr>
+        <w:lastRenderedPageBreak/>
         <w:t>Exit condition</w:t>
       </w:r>
     </w:p>
@@ -12643,7 +12822,6 @@
           <w:sz w:val="28"/>
           <w:szCs w:val="28"/>
         </w:rPr>
-        <w:lastRenderedPageBreak/>
         <w:t xml:space="preserve">L’utente viene indirizzato alla pagina </w:t>
       </w:r>
       <w:r>
@@ -13135,11 +13313,9 @@
       <w:pPr>
         <w:pStyle w:val="Paragrafoelenco"/>
         <w:rPr>
-          <w:b/>
-          <w:bCs/>
-          <w:color w:val="000000" w:themeColor="text1"/>
-          <w:sz w:val="32"/>
-          <w:szCs w:val="32"/>
+          <w:color w:val="000000" w:themeColor="text1"/>
+          <w:sz w:val="28"/>
+          <w:szCs w:val="28"/>
         </w:rPr>
       </w:pPr>
       <w:r>
@@ -13153,6 +13329,28 @@
     </w:p>
     <w:p>
       <w:pPr>
+        <w:pStyle w:val="Paragrafoelenco"/>
+        <w:rPr>
+          <w:color w:val="000000" w:themeColor="text1"/>
+          <w:sz w:val="28"/>
+          <w:szCs w:val="28"/>
+        </w:rPr>
+      </w:pPr>
+    </w:p>
+    <w:p>
+      <w:pPr>
+        <w:pStyle w:val="Paragrafoelenco"/>
+        <w:rPr>
+          <w:b/>
+          <w:bCs/>
+          <w:color w:val="000000" w:themeColor="text1"/>
+          <w:sz w:val="32"/>
+          <w:szCs w:val="32"/>
+        </w:rPr>
+      </w:pPr>
+    </w:p>
+    <w:p>
+      <w:pPr>
         <w:rPr>
           <w:b/>
           <w:bCs/>
@@ -13169,6 +13367,7 @@
           <w:sz w:val="32"/>
           <w:szCs w:val="32"/>
         </w:rPr>
+        <w:lastRenderedPageBreak/>
         <w:t>UC</w:t>
       </w:r>
       <w:r>
@@ -13259,7 +13458,6 @@
           <w:sz w:val="32"/>
           <w:szCs w:val="32"/>
         </w:rPr>
-        <w:lastRenderedPageBreak/>
         <w:t>Attori</w:t>
       </w:r>
     </w:p>
@@ -13947,6 +14145,7 @@
           <w:sz w:val="28"/>
           <w:szCs w:val="28"/>
         </w:rPr>
+        <w:lastRenderedPageBreak/>
         <w:t>5</w:t>
       </w:r>
       <w:r>
@@ -14007,7 +14206,6 @@
           <w:sz w:val="32"/>
           <w:szCs w:val="32"/>
         </w:rPr>
-        <w:lastRenderedPageBreak/>
         <w:t>Eccezioni</w:t>
       </w:r>
       <w:r>
@@ -14608,19 +14806,80 @@
     </w:p>
     <w:p>
       <w:pPr>
-        <w:rPr>
-          <w:color w:val="000000" w:themeColor="text1"/>
-          <w:sz w:val="28"/>
-          <w:szCs w:val="28"/>
-        </w:rPr>
-      </w:pPr>
-      <w:r>
-        <w:rPr>
-          <w:b/>
-          <w:bCs/>
-          <w:sz w:val="32"/>
-          <w:szCs w:val="32"/>
-        </w:rPr>
+        <w:pStyle w:val="Paragrafoelenco"/>
+        <w:rPr>
+          <w:color w:val="000000" w:themeColor="text1"/>
+          <w:sz w:val="28"/>
+          <w:szCs w:val="28"/>
+        </w:rPr>
+      </w:pPr>
+    </w:p>
+    <w:p>
+      <w:pPr>
+        <w:pStyle w:val="Paragrafoelenco"/>
+        <w:rPr>
+          <w:color w:val="000000" w:themeColor="text1"/>
+          <w:sz w:val="28"/>
+          <w:szCs w:val="28"/>
+        </w:rPr>
+      </w:pPr>
+    </w:p>
+    <w:p>
+      <w:pPr>
+        <w:pStyle w:val="Paragrafoelenco"/>
+        <w:rPr>
+          <w:color w:val="000000" w:themeColor="text1"/>
+          <w:sz w:val="28"/>
+          <w:szCs w:val="28"/>
+        </w:rPr>
+      </w:pPr>
+    </w:p>
+    <w:p>
+      <w:pPr>
+        <w:pStyle w:val="Paragrafoelenco"/>
+        <w:rPr>
+          <w:color w:val="000000" w:themeColor="text1"/>
+          <w:sz w:val="28"/>
+          <w:szCs w:val="28"/>
+        </w:rPr>
+      </w:pPr>
+    </w:p>
+    <w:p>
+      <w:pPr>
+        <w:pStyle w:val="Paragrafoelenco"/>
+        <w:rPr>
+          <w:color w:val="000000" w:themeColor="text1"/>
+          <w:sz w:val="28"/>
+          <w:szCs w:val="28"/>
+        </w:rPr>
+      </w:pPr>
+    </w:p>
+    <w:p>
+      <w:pPr>
+        <w:pStyle w:val="Paragrafoelenco"/>
+        <w:rPr>
+          <w:color w:val="000000" w:themeColor="text1"/>
+          <w:sz w:val="28"/>
+          <w:szCs w:val="28"/>
+        </w:rPr>
+      </w:pPr>
+    </w:p>
+    <w:p>
+      <w:pPr>
+        <w:rPr>
+          <w:color w:val="000000" w:themeColor="text1"/>
+          <w:sz w:val="28"/>
+          <w:szCs w:val="28"/>
+        </w:rPr>
+      </w:pPr>
+      <w:r>
+        <w:rPr>
+          <w:b/>
+          <w:bCs/>
+          <w:sz w:val="32"/>
+          <w:szCs w:val="32"/>
+        </w:rPr>
+        <w:lastRenderedPageBreak/>
         <w:t>5.4 Diagramma caso d’uso gestione carrello</w:t>
       </w:r>
     </w:p>
@@ -14641,7 +14900,6 @@
           <w:sz w:val="32"/>
           <w:szCs w:val="32"/>
         </w:rPr>
-        <w:lastRenderedPageBreak/>
         <w:drawing>
           <wp:inline distT="0" distB="0" distL="0" distR="0" wp14:anchorId="1A25301A" wp14:editId="29542128">
             <wp:extent cx="6111240" cy="3429000"/>
@@ -15143,6 +15401,7 @@
           <w:sz w:val="32"/>
           <w:szCs w:val="32"/>
         </w:rPr>
+        <w:lastRenderedPageBreak/>
         <w:t>UC1</w:t>
       </w:r>
       <w:r>
@@ -15209,7 +15468,6 @@
           <w:sz w:val="32"/>
           <w:szCs w:val="32"/>
         </w:rPr>
-        <w:lastRenderedPageBreak/>
         <w:t>Descrizione</w:t>
       </w:r>
     </w:p>
@@ -22516,10 +22774,10 @@
           <w:szCs w:val="32"/>
         </w:rPr>
         <w:drawing>
-          <wp:inline distT="0" distB="0" distL="0" distR="0" wp14:anchorId="30367491" wp14:editId="4FBDE671">
-            <wp:extent cx="6109335" cy="3253105"/>
-            <wp:effectExtent l="0" t="0" r="5715" b="4445"/>
-            <wp:docPr id="16" name="Immagine 16"/>
+          <wp:inline distT="0" distB="0" distL="0" distR="0" wp14:anchorId="09ECC5E1" wp14:editId="496AD289">
+            <wp:extent cx="6116320" cy="3450590"/>
+            <wp:effectExtent l="0" t="0" r="0" b="0"/>
+            <wp:docPr id="28" name="Immagine 28"/>
             <wp:cNvGraphicFramePr>
               <a:graphicFrameLocks xmlns:a="http://schemas.openxmlformats.org/drawingml/2006/main" noChangeAspect="1"/>
             </wp:cNvGraphicFramePr>
@@ -22527,7 +22785,7 @@
               <a:graphicData uri="http://schemas.openxmlformats.org/drawingml/2006/picture">
                 <pic:pic xmlns:pic="http://schemas.openxmlformats.org/drawingml/2006/picture">
                   <pic:nvPicPr>
-                    <pic:cNvPr id="0" name="Picture 2"/>
+                    <pic:cNvPr id="0" name="Picture 1"/>
                     <pic:cNvPicPr>
                       <a:picLocks noChangeAspect="1" noChangeArrowheads="1"/>
                     </pic:cNvPicPr>
@@ -22548,7 +22806,7 @@
                   <pic:spPr bwMode="auto">
                     <a:xfrm>
                       <a:off x="0" y="0"/>
-                      <a:ext cx="6109335" cy="3253105"/>
+                      <a:ext cx="6116320" cy="3450590"/>
                     </a:xfrm>
                     <a:prstGeom prst="rect">
                       <a:avLst/>
@@ -22755,7 +23013,6 @@
           <w:sz w:val="32"/>
           <w:szCs w:val="32"/>
         </w:rPr>
-        <w:lastRenderedPageBreak/>
         <w:t>6.</w:t>
       </w:r>
       <w:r>

</xml_diff>

<commit_message>
Prima scrittura del test plan e modifiche sporadiche a RAD e SD
</commit_message>
<xml_diff>
--- a/Deliverables/RAD_GAP.docx
+++ b/Deliverables/RAD_GAP.docx
@@ -1951,6 +1951,13 @@
               </w:rPr>
               <w:t xml:space="preserve"> </w:t>
             </w:r>
+            <w:r>
+              <w:rPr>
+                <w:sz w:val="28"/>
+                <w:szCs w:val="28"/>
+              </w:rPr>
+              <w:t>(con relativo logout)</w:t>
+            </w:r>
           </w:p>
         </w:tc>
         <w:tc>
@@ -2980,7 +2987,29 @@
                 <w:sz w:val="32"/>
                 <w:szCs w:val="32"/>
               </w:rPr>
-              <w:t>Gestore dei prodotti:</w:t>
+              <w:t>Gestore d</w:t>
+            </w:r>
+            <w:r>
+              <w:rPr>
+                <w:b/>
+                <w:bCs/>
+                <w:i/>
+                <w:iCs/>
+                <w:sz w:val="32"/>
+                <w:szCs w:val="32"/>
+              </w:rPr>
+              <w:t>el catalogo</w:t>
+            </w:r>
+            <w:r>
+              <w:rPr>
+                <w:b/>
+                <w:bCs/>
+                <w:i/>
+                <w:iCs/>
+                <w:sz w:val="32"/>
+                <w:szCs w:val="32"/>
+              </w:rPr>
+              <w:t>:</w:t>
             </w:r>
           </w:p>
         </w:tc>
@@ -3272,7 +3301,21 @@
                 <w:sz w:val="28"/>
                 <w:szCs w:val="28"/>
               </w:rPr>
-              <w:t xml:space="preserve">Modificare un prodotto </w:t>
+              <w:t>Modifica</w:t>
+            </w:r>
+            <w:r>
+              <w:rPr>
+                <w:sz w:val="28"/>
+                <w:szCs w:val="28"/>
+              </w:rPr>
+              <w:t xml:space="preserve"> di</w:t>
+            </w:r>
+            <w:r>
+              <w:rPr>
+                <w:sz w:val="28"/>
+                <w:szCs w:val="28"/>
+              </w:rPr>
+              <w:t xml:space="preserve"> un prodotto </w:t>
             </w:r>
             <w:r>
               <w:rPr>
@@ -3377,6 +3420,8 @@
             </w:pPr>
             <w:r>
               <w:rPr>
+                <w:b/>
+                <w:bCs/>
                 <w:sz w:val="28"/>
                 <w:szCs w:val="28"/>
               </w:rPr>
@@ -4125,7 +4170,7 @@
                 <w:sz w:val="28"/>
                 <w:szCs w:val="28"/>
               </w:rPr>
-              <w:t>Durante la registrazione, vengono effettuati , sia lato client che lato server controlli gli stessi controlli sui dati inseriti dall’utente, per evitare hacking di tali dati</w:t>
+              <w:t>Durante la registrazione, vengono effettuati , sia lato client che lato server controlli sui dati inseriti dall’utente, per evitare hacking di tali dati</w:t>
             </w:r>
           </w:p>
         </w:tc>
@@ -4520,7 +4565,35 @@
                 <w:sz w:val="28"/>
                 <w:szCs w:val="28"/>
               </w:rPr>
-              <w:t>Bisogna garantire la scalabilità del sistema a fronte di evoluzioni future</w:t>
+              <w:t>Il sistema deve essere ben progettato per garantir</w:t>
+            </w:r>
+            <w:r>
+              <w:rPr>
+                <w:sz w:val="28"/>
+                <w:szCs w:val="28"/>
+              </w:rPr>
+              <w:t>n</w:t>
+            </w:r>
+            <w:r>
+              <w:rPr>
+                <w:sz w:val="28"/>
+                <w:szCs w:val="28"/>
+              </w:rPr>
+              <w:t>e la scalabilit</w:t>
+            </w:r>
+            <w:r>
+              <w:rPr>
+                <w:sz w:val="28"/>
+                <w:szCs w:val="28"/>
+              </w:rPr>
+              <w:t>à</w:t>
+            </w:r>
+            <w:r>
+              <w:rPr>
+                <w:sz w:val="28"/>
+                <w:szCs w:val="28"/>
+              </w:rPr>
+              <w:t>.</w:t>
             </w:r>
           </w:p>
           <w:p>
@@ -4621,6 +4694,7 @@
           <w:sz w:val="44"/>
           <w:szCs w:val="44"/>
         </w:rPr>
+        <w:lastRenderedPageBreak/>
         <w:t>4</w:t>
       </w:r>
       <w:r>
@@ -4835,22 +4909,22 @@
           <w:sz w:val="28"/>
           <w:szCs w:val="28"/>
         </w:rPr>
+        <w:t xml:space="preserve">Giuseppe valuta l’acquisto di due poltrone “Zeus” e quindi clicca sul pulsante “+” per aumentare la quantità del prodotto da 1 a 2. </w:t>
+      </w:r>
+    </w:p>
+    <w:p>
+      <w:pPr>
+        <w:rPr>
+          <w:sz w:val="28"/>
+          <w:szCs w:val="28"/>
+        </w:rPr>
+      </w:pPr>
+      <w:r>
+        <w:rPr>
+          <w:sz w:val="28"/>
+          <w:szCs w:val="28"/>
+        </w:rPr>
         <w:lastRenderedPageBreak/>
-        <w:t xml:space="preserve">Giuseppe valuta l’acquisto di due poltrone “Zeus” e quindi clicca sul pulsante “+” per aumentare la quantità del prodotto da 1 a 2. </w:t>
-      </w:r>
-    </w:p>
-    <w:p>
-      <w:pPr>
-        <w:rPr>
-          <w:sz w:val="28"/>
-          <w:szCs w:val="28"/>
-        </w:rPr>
-      </w:pPr>
-      <w:r>
-        <w:rPr>
-          <w:sz w:val="28"/>
-          <w:szCs w:val="28"/>
-        </w:rPr>
         <w:t xml:space="preserve">Giuseppe clicca su “Acquista” e viene indirizzato alla pagina in cui è presente un form per l’inserimento dei dati della sua carta di credito/debito o prepagata. </w:t>
       </w:r>
     </w:p>
@@ -5051,29 +5125,22 @@
           <w:sz w:val="28"/>
           <w:szCs w:val="28"/>
         </w:rPr>
-        <w:t xml:space="preserve">Michele clicca su “Visualizza Prodotti” e il sito lo indirizza ad una pagina dove sono presenti i prodotti acquistati nell’ordine di riferimento e, nella parte inferiore dei </w:t>
-      </w:r>
+        <w:t xml:space="preserve">Michele clicca su “Visualizza Prodotti” e il sito lo indirizza ad una pagina dove sono presenti i prodotti acquistati nell’ordine di riferimento e, nella parte inferiore dei prodotti che non sono stati ancora recensiti dall’utente, è presente un tasto “Recensisci” che permette di effettuare una recensione di questi. </w:t>
+      </w:r>
+    </w:p>
+    <w:p>
+      <w:pPr>
+        <w:rPr>
+          <w:sz w:val="28"/>
+          <w:szCs w:val="28"/>
+        </w:rPr>
+      </w:pPr>
       <w:r>
         <w:rPr>
           <w:sz w:val="28"/>
           <w:szCs w:val="28"/>
         </w:rPr>
         <w:lastRenderedPageBreak/>
-        <w:t xml:space="preserve">prodotti che non sono stati ancora recensiti dall’utente, è presente un tasto “Recensisci” che permette di effettuare una recensione di questi. </w:t>
-      </w:r>
-    </w:p>
-    <w:p>
-      <w:pPr>
-        <w:rPr>
-          <w:sz w:val="28"/>
-          <w:szCs w:val="28"/>
-        </w:rPr>
-      </w:pPr>
-      <w:r>
-        <w:rPr>
-          <w:sz w:val="28"/>
-          <w:szCs w:val="28"/>
-        </w:rPr>
         <w:t>Michele clicca sul pulsante ”Recensisci” sotto il nome della poltrona Markus che ha acquistato e viene indirizzato in una pagina in cui è presente un box</w:t>
       </w:r>
       <w:r>
@@ -5221,7 +5288,39 @@
           <w:sz w:val="28"/>
           <w:szCs w:val="28"/>
         </w:rPr>
-        <w:t xml:space="preserve">”. Clicca su “login come gestore catalogo” </w:t>
+        <w:t>”. Clicca su “</w:t>
+      </w:r>
+      <w:r>
+        <w:rPr>
+          <w:color w:val="000000" w:themeColor="text1"/>
+          <w:sz w:val="28"/>
+          <w:szCs w:val="28"/>
+        </w:rPr>
+        <w:t>L</w:t>
+      </w:r>
+      <w:r>
+        <w:rPr>
+          <w:color w:val="000000" w:themeColor="text1"/>
+          <w:sz w:val="28"/>
+          <w:szCs w:val="28"/>
+        </w:rPr>
+        <w:t>ogi</w:t>
+      </w:r>
+      <w:r>
+        <w:rPr>
+          <w:color w:val="000000" w:themeColor="text1"/>
+          <w:sz w:val="28"/>
+          <w:szCs w:val="28"/>
+        </w:rPr>
+        <w:t>n</w:t>
+      </w:r>
+      <w:r>
+        <w:rPr>
+          <w:color w:val="000000" w:themeColor="text1"/>
+          <w:sz w:val="28"/>
+          <w:szCs w:val="28"/>
+        </w:rPr>
+        <w:t xml:space="preserve">” </w:t>
       </w:r>
       <w:r>
         <w:rPr>
@@ -5325,41 +5424,34 @@
           <w:sz w:val="28"/>
           <w:szCs w:val="28"/>
         </w:rPr>
-        <w:t xml:space="preserve">Giacinto adesso deve cambiare il prezzo di un prodotto, si reca sul forum dedicato alla modifica del prodotto. Inserisce come codice 1, il nuovo prezzo 200 euro, lo </w:t>
-      </w:r>
-      <w:r>
-        <w:rPr>
-          <w:sz w:val="28"/>
-          <w:szCs w:val="28"/>
+        <w:t>Giacinto adesso deve cambiare il prezzo di un prodotto, si reca sul forum dedicato alla modifica del prodotto. Inserisce come codice 1, il nuovo prezzo 200 euro, lo sconto pari al 3% e infine la quantità aggiornata. Clicca poi sull’apposito tasto “Modifica prodotto”.</w:t>
+      </w:r>
+    </w:p>
+    <w:p>
+      <w:pPr>
+        <w:rPr>
+          <w:sz w:val="28"/>
+          <w:szCs w:val="28"/>
+        </w:rPr>
+      </w:pPr>
+    </w:p>
+    <w:p>
+      <w:pPr>
+        <w:rPr>
+          <w:b/>
+          <w:bCs/>
+          <w:sz w:val="32"/>
+          <w:szCs w:val="32"/>
+        </w:rPr>
+      </w:pPr>
+      <w:r>
+        <w:rPr>
+          <w:b/>
+          <w:bCs/>
+          <w:sz w:val="32"/>
+          <w:szCs w:val="32"/>
         </w:rPr>
         <w:lastRenderedPageBreak/>
-        <w:t>sconto pari al 3% e infine la quantità aggiornata. Clicca poi sull’apposito tasto “Modifica prodotto”.</w:t>
-      </w:r>
-    </w:p>
-    <w:p>
-      <w:pPr>
-        <w:rPr>
-          <w:sz w:val="28"/>
-          <w:szCs w:val="28"/>
-        </w:rPr>
-      </w:pPr>
-    </w:p>
-    <w:p>
-      <w:pPr>
-        <w:rPr>
-          <w:b/>
-          <w:bCs/>
-          <w:sz w:val="32"/>
-          <w:szCs w:val="32"/>
-        </w:rPr>
-      </w:pPr>
-      <w:r>
-        <w:rPr>
-          <w:b/>
-          <w:bCs/>
-          <w:sz w:val="32"/>
-          <w:szCs w:val="32"/>
-        </w:rPr>
         <w:t>SC4.</w:t>
       </w:r>
       <w:r>
@@ -5444,7 +5536,7 @@
           <w:sz w:val="28"/>
           <w:szCs w:val="28"/>
         </w:rPr>
-        <w:t>tasto “Login come Gestore Ordini”. Il sito web indirizza Filippo nella pagina dedic</w:t>
+        <w:t>tasto “Login”. Il sito web indirizza Filippo nella pagina dedic</w:t>
       </w:r>
       <w:r>
         <w:rPr>
@@ -5611,7 +5703,6 @@
           <w:sz w:val="32"/>
           <w:szCs w:val="32"/>
         </w:rPr>
-        <w:lastRenderedPageBreak/>
         <w:drawing>
           <wp:inline distT="0" distB="0" distL="0" distR="0" wp14:anchorId="77DB5B15" wp14:editId="7963BF53">
             <wp:extent cx="6115050" cy="2371725"/>
@@ -5702,6 +5793,7 @@
           <w:sz w:val="32"/>
           <w:szCs w:val="32"/>
         </w:rPr>
+        <w:lastRenderedPageBreak/>
         <w:t>UC</w:t>
       </w:r>
       <w:r>
@@ -6458,7 +6550,6 @@
           <w:sz w:val="28"/>
           <w:szCs w:val="28"/>
         </w:rPr>
-        <w:lastRenderedPageBreak/>
         <w:t xml:space="preserve">-Al punto 3,4,5,7,8,9 l’utente inserisce dati non conformi agli standard del sito web </w:t>
       </w:r>
       <w:r>
@@ -6811,6 +6902,7 @@
           <w:sz w:val="28"/>
           <w:szCs w:val="28"/>
         </w:rPr>
+        <w:lastRenderedPageBreak/>
         <w:t>L’utente commette un errore nella compilazione del form.</w:t>
       </w:r>
     </w:p>
@@ -7316,7 +7408,6 @@
           <w:sz w:val="32"/>
           <w:szCs w:val="32"/>
         </w:rPr>
-        <w:lastRenderedPageBreak/>
         <w:t>UC1</w:t>
       </w:r>
       <w:r>
@@ -7667,6 +7758,7 @@
           <w:sz w:val="28"/>
           <w:szCs w:val="28"/>
         </w:rPr>
+        <w:lastRenderedPageBreak/>
         <w:t>L’utente viene reindirizzato alla pagina home del sito web.</w:t>
       </w:r>
     </w:p>
@@ -8264,7 +8356,6 @@
           <w:sz w:val="32"/>
           <w:szCs w:val="32"/>
         </w:rPr>
-        <w:lastRenderedPageBreak/>
         <w:t>Exit condition</w:t>
       </w:r>
     </w:p>
@@ -8608,6 +8699,7 @@
           <w:sz w:val="28"/>
           <w:szCs w:val="28"/>
         </w:rPr>
+        <w:lastRenderedPageBreak/>
         <w:t>L’utente inserisce le sue credenziali: e-mail e password;</w:t>
       </w:r>
     </w:p>
@@ -9217,7 +9309,6 @@
           <w:sz w:val="32"/>
           <w:szCs w:val="32"/>
         </w:rPr>
-        <w:lastRenderedPageBreak/>
         <w:t>Exit condition</w:t>
       </w:r>
     </w:p>
@@ -9499,6 +9590,7 @@
           <w:sz w:val="28"/>
           <w:szCs w:val="28"/>
         </w:rPr>
+        <w:lastRenderedPageBreak/>
         <w:t>Il sito web indirizza l’utente</w:t>
       </w:r>
       <w:r>
@@ -9644,191 +9736,104 @@
     </w:p>
     <w:p>
       <w:pPr>
-        <w:pStyle w:val="Paragrafoelenco"/>
-        <w:rPr>
-          <w:color w:val="000000" w:themeColor="text1"/>
-          <w:sz w:val="28"/>
-          <w:szCs w:val="28"/>
-        </w:rPr>
-      </w:pPr>
-    </w:p>
-    <w:p>
-      <w:pPr>
-        <w:pStyle w:val="Paragrafoelenco"/>
-        <w:rPr>
-          <w:color w:val="000000" w:themeColor="text1"/>
-          <w:sz w:val="28"/>
-          <w:szCs w:val="28"/>
-        </w:rPr>
-      </w:pPr>
-    </w:p>
-    <w:p>
-      <w:pPr>
-        <w:pStyle w:val="Paragrafoelenco"/>
-        <w:rPr>
-          <w:color w:val="000000" w:themeColor="text1"/>
-          <w:sz w:val="28"/>
-          <w:szCs w:val="28"/>
-        </w:rPr>
-      </w:pPr>
-    </w:p>
-    <w:p>
-      <w:pPr>
-        <w:pStyle w:val="Paragrafoelenco"/>
-        <w:rPr>
-          <w:color w:val="000000" w:themeColor="text1"/>
-          <w:sz w:val="28"/>
-          <w:szCs w:val="28"/>
-        </w:rPr>
-      </w:pPr>
-    </w:p>
-    <w:p>
-      <w:pPr>
-        <w:pStyle w:val="Paragrafoelenco"/>
-        <w:rPr>
-          <w:color w:val="000000" w:themeColor="text1"/>
-          <w:sz w:val="28"/>
-          <w:szCs w:val="28"/>
-        </w:rPr>
-      </w:pPr>
-    </w:p>
-    <w:p>
-      <w:pPr>
-        <w:pStyle w:val="Paragrafoelenco"/>
-        <w:rPr>
-          <w:color w:val="000000" w:themeColor="text1"/>
-          <w:sz w:val="28"/>
-          <w:szCs w:val="28"/>
-        </w:rPr>
-      </w:pPr>
-    </w:p>
-    <w:p>
-      <w:pPr>
-        <w:pStyle w:val="Paragrafoelenco"/>
-        <w:rPr>
-          <w:color w:val="000000" w:themeColor="text1"/>
-          <w:sz w:val="28"/>
-          <w:szCs w:val="28"/>
-        </w:rPr>
-      </w:pPr>
-    </w:p>
-    <w:p>
-      <w:pPr>
-        <w:pStyle w:val="Paragrafoelenco"/>
-        <w:rPr>
-          <w:color w:val="000000" w:themeColor="text1"/>
-          <w:sz w:val="28"/>
-          <w:szCs w:val="28"/>
-        </w:rPr>
-      </w:pPr>
-    </w:p>
-    <w:p>
-      <w:pPr>
-        <w:pStyle w:val="Paragrafoelenco"/>
-        <w:rPr>
-          <w:color w:val="000000" w:themeColor="text1"/>
-          <w:sz w:val="28"/>
-          <w:szCs w:val="28"/>
-        </w:rPr>
-      </w:pPr>
-    </w:p>
-    <w:p>
-      <w:pPr>
-        <w:pStyle w:val="Paragrafoelenco"/>
-        <w:rPr>
-          <w:color w:val="000000" w:themeColor="text1"/>
-          <w:sz w:val="28"/>
-          <w:szCs w:val="28"/>
-        </w:rPr>
-      </w:pPr>
-    </w:p>
-    <w:p>
-      <w:pPr>
-        <w:pStyle w:val="Paragrafoelenco"/>
-        <w:rPr>
-          <w:color w:val="000000" w:themeColor="text1"/>
-          <w:sz w:val="28"/>
-          <w:szCs w:val="28"/>
-        </w:rPr>
-      </w:pPr>
-    </w:p>
-    <w:p>
-      <w:pPr>
-        <w:pStyle w:val="Paragrafoelenco"/>
-        <w:rPr>
-          <w:color w:val="000000" w:themeColor="text1"/>
-          <w:sz w:val="28"/>
-          <w:szCs w:val="28"/>
-        </w:rPr>
-      </w:pPr>
-    </w:p>
-    <w:p>
-      <w:pPr>
-        <w:pStyle w:val="Paragrafoelenco"/>
-        <w:rPr>
-          <w:color w:val="000000" w:themeColor="text1"/>
-          <w:sz w:val="28"/>
-          <w:szCs w:val="28"/>
-        </w:rPr>
-      </w:pPr>
-    </w:p>
-    <w:p>
-      <w:pPr>
-        <w:pStyle w:val="Paragrafoelenco"/>
-        <w:rPr>
-          <w:color w:val="000000" w:themeColor="text1"/>
-          <w:sz w:val="28"/>
-          <w:szCs w:val="28"/>
-        </w:rPr>
-      </w:pPr>
-    </w:p>
-    <w:p>
-      <w:pPr>
-        <w:pStyle w:val="Paragrafoelenco"/>
-        <w:rPr>
-          <w:color w:val="000000" w:themeColor="text1"/>
-          <w:sz w:val="28"/>
-          <w:szCs w:val="28"/>
-        </w:rPr>
-      </w:pPr>
-    </w:p>
-    <w:p>
-      <w:pPr>
-        <w:pStyle w:val="Paragrafoelenco"/>
-        <w:rPr>
-          <w:color w:val="000000" w:themeColor="text1"/>
-          <w:sz w:val="28"/>
-          <w:szCs w:val="28"/>
-        </w:rPr>
-      </w:pPr>
-    </w:p>
-    <w:p>
-      <w:pPr>
-        <w:pStyle w:val="Paragrafoelenco"/>
-        <w:rPr>
-          <w:color w:val="000000" w:themeColor="text1"/>
-          <w:sz w:val="28"/>
-          <w:szCs w:val="28"/>
-        </w:rPr>
-      </w:pPr>
-    </w:p>
-    <w:p>
-      <w:pPr>
-        <w:rPr>
-          <w:b/>
-          <w:bCs/>
-          <w:sz w:val="32"/>
-          <w:szCs w:val="32"/>
-        </w:rPr>
-      </w:pPr>
-      <w:r>
-        <w:rPr>
-          <w:b/>
-          <w:bCs/>
-          <w:sz w:val="32"/>
-          <w:szCs w:val="32"/>
-        </w:rPr>
-        <w:lastRenderedPageBreak/>
+        <w:rPr>
+          <w:color w:val="000000" w:themeColor="text1"/>
+          <w:sz w:val="28"/>
+          <w:szCs w:val="28"/>
+        </w:rPr>
+      </w:pPr>
+    </w:p>
+    <w:p>
+      <w:pPr>
+        <w:rPr>
+          <w:color w:val="000000" w:themeColor="text1"/>
+          <w:sz w:val="28"/>
+          <w:szCs w:val="28"/>
+        </w:rPr>
+      </w:pPr>
+    </w:p>
+    <w:p>
+      <w:pPr>
+        <w:rPr>
+          <w:color w:val="000000" w:themeColor="text1"/>
+          <w:sz w:val="28"/>
+          <w:szCs w:val="28"/>
+        </w:rPr>
+      </w:pPr>
+    </w:p>
+    <w:p>
+      <w:pPr>
+        <w:rPr>
+          <w:color w:val="000000" w:themeColor="text1"/>
+          <w:sz w:val="28"/>
+          <w:szCs w:val="28"/>
+        </w:rPr>
+      </w:pPr>
+    </w:p>
+    <w:p>
+      <w:pPr>
+        <w:rPr>
+          <w:color w:val="000000" w:themeColor="text1"/>
+          <w:sz w:val="28"/>
+          <w:szCs w:val="28"/>
+        </w:rPr>
+      </w:pPr>
+    </w:p>
+    <w:p>
+      <w:pPr>
+        <w:rPr>
+          <w:color w:val="000000" w:themeColor="text1"/>
+          <w:sz w:val="28"/>
+          <w:szCs w:val="28"/>
+        </w:rPr>
+      </w:pPr>
+    </w:p>
+    <w:p>
+      <w:pPr>
+        <w:pStyle w:val="Paragrafoelenco"/>
+        <w:rPr>
+          <w:color w:val="000000" w:themeColor="text1"/>
+          <w:sz w:val="28"/>
+          <w:szCs w:val="28"/>
+        </w:rPr>
+      </w:pPr>
+    </w:p>
+    <w:p>
+      <w:pPr>
+        <w:pStyle w:val="Paragrafoelenco"/>
+        <w:rPr>
+          <w:color w:val="000000" w:themeColor="text1"/>
+          <w:sz w:val="28"/>
+          <w:szCs w:val="28"/>
+        </w:rPr>
+      </w:pPr>
+    </w:p>
+    <w:p>
+      <w:pPr>
+        <w:pStyle w:val="Paragrafoelenco"/>
+        <w:rPr>
+          <w:color w:val="000000" w:themeColor="text1"/>
+          <w:sz w:val="28"/>
+          <w:szCs w:val="28"/>
+        </w:rPr>
+      </w:pPr>
+    </w:p>
+    <w:p>
+      <w:pPr>
+        <w:rPr>
+          <w:b/>
+          <w:bCs/>
+          <w:sz w:val="32"/>
+          <w:szCs w:val="32"/>
+        </w:rPr>
+      </w:pPr>
+      <w:r>
+        <w:rPr>
+          <w:b/>
+          <w:bCs/>
+          <w:sz w:val="32"/>
+          <w:szCs w:val="32"/>
+        </w:rPr>
         <w:t>5.</w:t>
       </w:r>
       <w:r>
@@ -9964,6 +9969,7 @@
           <w:sz w:val="32"/>
           <w:szCs w:val="32"/>
         </w:rPr>
+        <w:lastRenderedPageBreak/>
         <w:t>UC3</w:t>
       </w:r>
       <w:r>
@@ -10361,7 +10367,6 @@
           <w:sz w:val="32"/>
           <w:szCs w:val="32"/>
         </w:rPr>
-        <w:lastRenderedPageBreak/>
         <w:t>UC4</w:t>
       </w:r>
       <w:r>
@@ -10813,6 +10818,7 @@
           <w:sz w:val="32"/>
           <w:szCs w:val="32"/>
         </w:rPr>
+        <w:lastRenderedPageBreak/>
         <w:t>UC5</w:t>
       </w:r>
       <w:r>
@@ -11290,7 +11296,6 @@
           <w:sz w:val="32"/>
           <w:szCs w:val="32"/>
         </w:rPr>
-        <w:lastRenderedPageBreak/>
         <w:t>UC5.1 Password errata</w:t>
       </w:r>
     </w:p>
@@ -11670,6 +11675,7 @@
           <w:sz w:val="28"/>
           <w:szCs w:val="28"/>
         </w:rPr>
+        <w:lastRenderedPageBreak/>
         <w:t>L’utente vuole visualizzare gli ordini effettuati.</w:t>
       </w:r>
     </w:p>
@@ -12087,7 +12093,6 @@
           <w:sz w:val="32"/>
           <w:szCs w:val="32"/>
         </w:rPr>
-        <w:lastRenderedPageBreak/>
         <w:t>Attori</w:t>
       </w:r>
     </w:p>
@@ -12465,6 +12470,7 @@
           <w:sz w:val="32"/>
           <w:szCs w:val="32"/>
         </w:rPr>
+        <w:lastRenderedPageBreak/>
         <w:t>Attori</w:t>
       </w:r>
     </w:p>
@@ -12803,7 +12809,6 @@
           <w:sz w:val="32"/>
           <w:szCs w:val="32"/>
         </w:rPr>
-        <w:lastRenderedPageBreak/>
         <w:t>Exit condition</w:t>
       </w:r>
     </w:p>
@@ -12974,7 +12979,9 @@
           <w:szCs w:val="32"/>
         </w:rPr>
       </w:pPr>
-      <w:r>
+    </w:p>
+    <w:p>
+      <w:pPr>
         <w:rPr>
           <w:b/>
           <w:bCs/>
@@ -12982,6 +12989,16 @@
           <w:sz w:val="32"/>
           <w:szCs w:val="32"/>
         </w:rPr>
+      </w:pPr>
+      <w:r>
+        <w:rPr>
+          <w:b/>
+          <w:bCs/>
+          <w:color w:val="0070C0"/>
+          <w:sz w:val="32"/>
+          <w:szCs w:val="32"/>
+        </w:rPr>
+        <w:lastRenderedPageBreak/>
         <w:t>UC</w:t>
       </w:r>
       <w:r>
@@ -13367,7 +13384,6 @@
           <w:sz w:val="32"/>
           <w:szCs w:val="32"/>
         </w:rPr>
-        <w:lastRenderedPageBreak/>
         <w:t>UC</w:t>
       </w:r>
       <w:r>
@@ -13744,6 +13760,7 @@
           <w:sz w:val="28"/>
           <w:szCs w:val="28"/>
         </w:rPr>
+        <w:lastRenderedPageBreak/>
         <w:t>Nessuna.</w:t>
       </w:r>
     </w:p>
@@ -14145,7 +14162,6 @@
           <w:sz w:val="28"/>
           <w:szCs w:val="28"/>
         </w:rPr>
-        <w:lastRenderedPageBreak/>
         <w:t>5</w:t>
       </w:r>
       <w:r>
@@ -14587,6 +14603,7 @@
           <w:sz w:val="28"/>
           <w:szCs w:val="28"/>
         </w:rPr>
+        <w:lastRenderedPageBreak/>
         <w:t>L’utente quando clicca AGGIUNGI AL CARRELLO non seleziona una tipologia di materiale</w:t>
       </w:r>
     </w:p>
@@ -14879,7 +14896,6 @@
           <w:sz w:val="32"/>
           <w:szCs w:val="32"/>
         </w:rPr>
-        <w:lastRenderedPageBreak/>
         <w:t>5.4 Diagramma caso d’uso gestione carrello</w:t>
       </w:r>
     </w:p>
@@ -14960,7 +14976,9 @@
           <w:szCs w:val="32"/>
         </w:rPr>
       </w:pPr>
-      <w:r>
+    </w:p>
+    <w:p>
+      <w:pPr>
         <w:rPr>
           <w:b/>
           <w:bCs/>
@@ -14968,6 +14986,16 @@
           <w:sz w:val="32"/>
           <w:szCs w:val="32"/>
         </w:rPr>
+      </w:pPr>
+      <w:r>
+        <w:rPr>
+          <w:b/>
+          <w:bCs/>
+          <w:color w:val="0070C0"/>
+          <w:sz w:val="32"/>
+          <w:szCs w:val="32"/>
+        </w:rPr>
+        <w:lastRenderedPageBreak/>
         <w:t>UC</w:t>
       </w:r>
       <w:r>
@@ -15382,9 +15410,7 @@
           <w:szCs w:val="32"/>
         </w:rPr>
       </w:pPr>
-    </w:p>
-    <w:p>
-      <w:pPr>
+      <w:r>
         <w:rPr>
           <w:b/>
           <w:bCs/>
@@ -15392,16 +15418,6 @@
           <w:sz w:val="32"/>
           <w:szCs w:val="32"/>
         </w:rPr>
-      </w:pPr>
-      <w:r>
-        <w:rPr>
-          <w:b/>
-          <w:bCs/>
-          <w:color w:val="0070C0"/>
-          <w:sz w:val="32"/>
-          <w:szCs w:val="32"/>
-        </w:rPr>
-        <w:lastRenderedPageBreak/>
         <w:t>UC1</w:t>
       </w:r>
       <w:r>
@@ -15638,7 +15654,39 @@
           <w:sz w:val="28"/>
           <w:szCs w:val="28"/>
         </w:rPr>
-        <w:t>1-L’utente si focalizza sul prodotto di cui vuole aumentarne la quantità e clicca sul pulsante +.</w:t>
+        <w:t xml:space="preserve">1-L’utente si focalizza sul prodotto di cui vuole aumentarne la quantità e clicca sul pulsante </w:t>
+      </w:r>
+      <w:r>
+        <w:rPr>
+          <w:color w:val="000000" w:themeColor="text1"/>
+          <w:sz w:val="28"/>
+          <w:szCs w:val="28"/>
+        </w:rPr>
+        <w:t>“</w:t>
+      </w:r>
+      <w:r>
+        <w:rPr>
+          <w:color w:val="000000" w:themeColor="text1"/>
+          <w:sz w:val="28"/>
+          <w:szCs w:val="28"/>
+        </w:rPr>
+        <w:t>+</w:t>
+      </w:r>
+      <w:r>
+        <w:rPr>
+          <w:color w:val="000000" w:themeColor="text1"/>
+          <w:sz w:val="28"/>
+          <w:szCs w:val="28"/>
+        </w:rPr>
+        <w:t>”</w:t>
+      </w:r>
+      <w:r>
+        <w:rPr>
+          <w:color w:val="000000" w:themeColor="text1"/>
+          <w:sz w:val="28"/>
+          <w:szCs w:val="28"/>
+        </w:rPr>
+        <w:t>.</w:t>
       </w:r>
     </w:p>
     <w:p>
@@ -15752,6 +15800,7 @@
           <w:sz w:val="32"/>
           <w:szCs w:val="32"/>
         </w:rPr>
+        <w:lastRenderedPageBreak/>
         <w:t>Exit condition</w:t>
       </w:r>
     </w:p>
@@ -16027,7 +16076,39 @@
           <w:sz w:val="28"/>
           <w:szCs w:val="28"/>
         </w:rPr>
-        <w:t>1-L’utente si focalizza sul prodotto di cui vuole aumentarne la quantità e clicca sul pulsante -.</w:t>
+        <w:t xml:space="preserve">1-L’utente si focalizza sul prodotto di cui vuole aumentarne la quantità e clicca sul pulsante </w:t>
+      </w:r>
+      <w:r>
+        <w:rPr>
+          <w:color w:val="000000" w:themeColor="text1"/>
+          <w:sz w:val="28"/>
+          <w:szCs w:val="28"/>
+        </w:rPr>
+        <w:t>“</w:t>
+      </w:r>
+      <w:r>
+        <w:rPr>
+          <w:color w:val="000000" w:themeColor="text1"/>
+          <w:sz w:val="28"/>
+          <w:szCs w:val="28"/>
+        </w:rPr>
+        <w:t>-</w:t>
+      </w:r>
+      <w:r>
+        <w:rPr>
+          <w:color w:val="000000" w:themeColor="text1"/>
+          <w:sz w:val="28"/>
+          <w:szCs w:val="28"/>
+        </w:rPr>
+        <w:t>“</w:t>
+      </w:r>
+      <w:r>
+        <w:rPr>
+          <w:color w:val="000000" w:themeColor="text1"/>
+          <w:sz w:val="28"/>
+          <w:szCs w:val="28"/>
+        </w:rPr>
+        <w:t>.</w:t>
       </w:r>
     </w:p>
     <w:p>
@@ -16115,7 +16196,6 @@
           <w:sz w:val="28"/>
           <w:szCs w:val="28"/>
         </w:rPr>
-        <w:lastRenderedPageBreak/>
         <w:t>Se la quantità del prodotto di riferimento è uguale a 1 il sito web non permette di scendere al di sotto.</w:t>
       </w:r>
     </w:p>
@@ -16431,6 +16511,7 @@
           <w:sz w:val="28"/>
           <w:szCs w:val="28"/>
         </w:rPr>
+        <w:lastRenderedPageBreak/>
         <w:t>2-Il sito web, in tempo reale, rimuove il prodotto dal carrello e aggiorna anche il prezzo totale del carrello e il numero di prodotti totale del carrello.</w:t>
       </w:r>
     </w:p>
@@ -16842,7 +16923,6 @@
           <w:sz w:val="28"/>
           <w:szCs w:val="28"/>
         </w:rPr>
-        <w:lastRenderedPageBreak/>
         <w:t>3-</w:t>
       </w:r>
       <w:r>
@@ -17096,20 +17176,41 @@
     </w:p>
     <w:p>
       <w:pPr>
-        <w:rPr>
-          <w:b/>
-          <w:bCs/>
-          <w:sz w:val="32"/>
-          <w:szCs w:val="32"/>
-        </w:rPr>
-      </w:pPr>
-      <w:r>
-        <w:rPr>
-          <w:b/>
-          <w:bCs/>
-          <w:sz w:val="32"/>
-          <w:szCs w:val="32"/>
-        </w:rPr>
+        <w:pStyle w:val="Paragrafoelenco"/>
+        <w:rPr>
+          <w:color w:val="000000" w:themeColor="text1"/>
+          <w:sz w:val="28"/>
+          <w:szCs w:val="28"/>
+        </w:rPr>
+      </w:pPr>
+    </w:p>
+    <w:p>
+      <w:pPr>
+        <w:pStyle w:val="Paragrafoelenco"/>
+        <w:rPr>
+          <w:color w:val="000000" w:themeColor="text1"/>
+          <w:sz w:val="28"/>
+          <w:szCs w:val="28"/>
+        </w:rPr>
+      </w:pPr>
+    </w:p>
+    <w:p>
+      <w:pPr>
+        <w:rPr>
+          <w:b/>
+          <w:bCs/>
+          <w:sz w:val="32"/>
+          <w:szCs w:val="32"/>
+        </w:rPr>
+      </w:pPr>
+      <w:r>
+        <w:rPr>
+          <w:b/>
+          <w:bCs/>
+          <w:sz w:val="32"/>
+          <w:szCs w:val="32"/>
+        </w:rPr>
+        <w:lastRenderedPageBreak/>
         <w:t>5.</w:t>
       </w:r>
       <w:r>
@@ -17517,7 +17618,6 @@
           <w:sz w:val="28"/>
           <w:szCs w:val="28"/>
         </w:rPr>
-        <w:lastRenderedPageBreak/>
         <w:t>2-Il gestore de</w:t>
       </w:r>
       <w:r>
@@ -17783,7 +17883,9 @@
           <w:szCs w:val="32"/>
         </w:rPr>
       </w:pPr>
-      <w:r>
+    </w:p>
+    <w:p>
+      <w:pPr>
         <w:rPr>
           <w:b/>
           <w:bCs/>
@@ -17791,6 +17893,16 @@
           <w:sz w:val="32"/>
           <w:szCs w:val="32"/>
         </w:rPr>
+      </w:pPr>
+      <w:r>
+        <w:rPr>
+          <w:b/>
+          <w:bCs/>
+          <w:color w:val="0070C0"/>
+          <w:sz w:val="32"/>
+          <w:szCs w:val="32"/>
+        </w:rPr>
+        <w:lastRenderedPageBreak/>
         <w:t>UC</w:t>
       </w:r>
       <w:r>
@@ -18335,7 +18447,6 @@
           <w:sz w:val="32"/>
           <w:szCs w:val="32"/>
         </w:rPr>
-        <w:lastRenderedPageBreak/>
         <w:t>UC</w:t>
       </w:r>
       <w:r>
@@ -18586,6 +18697,7 @@
           <w:sz w:val="28"/>
           <w:szCs w:val="28"/>
         </w:rPr>
+        <w:lastRenderedPageBreak/>
         <w:t xml:space="preserve">2-Il gestore del catalogo compila il form relativo </w:t>
       </w:r>
       <w:r>
@@ -18777,92 +18889,79 @@
     <w:p>
       <w:pPr>
         <w:rPr>
-          <w:color w:val="000000" w:themeColor="text1"/>
-          <w:sz w:val="28"/>
-          <w:szCs w:val="28"/>
-        </w:rPr>
-      </w:pPr>
-    </w:p>
-    <w:p>
-      <w:pPr>
-        <w:rPr>
-          <w:color w:val="000000" w:themeColor="text1"/>
-          <w:sz w:val="28"/>
-          <w:szCs w:val="28"/>
-        </w:rPr>
-      </w:pPr>
-    </w:p>
-    <w:p>
-      <w:pPr>
-        <w:rPr>
-          <w:color w:val="000000" w:themeColor="text1"/>
-          <w:sz w:val="28"/>
-          <w:szCs w:val="28"/>
-        </w:rPr>
-      </w:pPr>
-    </w:p>
-    <w:p>
-      <w:pPr>
-        <w:rPr>
-          <w:color w:val="000000" w:themeColor="text1"/>
-          <w:sz w:val="28"/>
-          <w:szCs w:val="28"/>
-        </w:rPr>
-      </w:pPr>
-    </w:p>
-    <w:p>
-      <w:pPr>
-        <w:rPr>
-          <w:color w:val="000000" w:themeColor="text1"/>
-          <w:sz w:val="28"/>
-          <w:szCs w:val="28"/>
-        </w:rPr>
-      </w:pPr>
-    </w:p>
-    <w:p>
-      <w:pPr>
-        <w:rPr>
-          <w:color w:val="000000" w:themeColor="text1"/>
-          <w:sz w:val="28"/>
-          <w:szCs w:val="28"/>
-        </w:rPr>
-      </w:pPr>
-    </w:p>
-    <w:p>
-      <w:pPr>
-        <w:rPr>
-          <w:color w:val="000000" w:themeColor="text1"/>
-          <w:sz w:val="28"/>
-          <w:szCs w:val="28"/>
-        </w:rPr>
-      </w:pPr>
-    </w:p>
-    <w:p>
-      <w:pPr>
-        <w:rPr>
-          <w:color w:val="000000" w:themeColor="text1"/>
-          <w:sz w:val="28"/>
-          <w:szCs w:val="28"/>
-        </w:rPr>
-      </w:pPr>
-    </w:p>
-    <w:p>
-      <w:pPr>
-        <w:rPr>
-          <w:b/>
-          <w:bCs/>
-          <w:sz w:val="32"/>
-          <w:szCs w:val="32"/>
-        </w:rPr>
-      </w:pPr>
-      <w:r>
-        <w:rPr>
-          <w:b/>
-          <w:bCs/>
-          <w:sz w:val="32"/>
-          <w:szCs w:val="32"/>
-        </w:rPr>
-        <w:lastRenderedPageBreak/>
+          <w:b/>
+          <w:bCs/>
+          <w:sz w:val="32"/>
+          <w:szCs w:val="32"/>
+        </w:rPr>
+      </w:pPr>
+    </w:p>
+    <w:p>
+      <w:pPr>
+        <w:rPr>
+          <w:b/>
+          <w:bCs/>
+          <w:sz w:val="32"/>
+          <w:szCs w:val="32"/>
+        </w:rPr>
+      </w:pPr>
+    </w:p>
+    <w:p>
+      <w:pPr>
+        <w:rPr>
+          <w:b/>
+          <w:bCs/>
+          <w:sz w:val="32"/>
+          <w:szCs w:val="32"/>
+        </w:rPr>
+      </w:pPr>
+    </w:p>
+    <w:p>
+      <w:pPr>
+        <w:rPr>
+          <w:b/>
+          <w:bCs/>
+          <w:sz w:val="32"/>
+          <w:szCs w:val="32"/>
+        </w:rPr>
+      </w:pPr>
+    </w:p>
+    <w:p>
+      <w:pPr>
+        <w:rPr>
+          <w:b/>
+          <w:bCs/>
+          <w:sz w:val="32"/>
+          <w:szCs w:val="32"/>
+        </w:rPr>
+      </w:pPr>
+    </w:p>
+    <w:p>
+      <w:pPr>
+        <w:rPr>
+          <w:b/>
+          <w:bCs/>
+          <w:sz w:val="32"/>
+          <w:szCs w:val="32"/>
+        </w:rPr>
+      </w:pPr>
+    </w:p>
+    <w:p>
+      <w:pPr>
+        <w:rPr>
+          <w:b/>
+          <w:bCs/>
+          <w:sz w:val="32"/>
+          <w:szCs w:val="32"/>
+        </w:rPr>
+      </w:pPr>
+      <w:r>
+        <w:rPr>
+          <w:b/>
+          <w:bCs/>
+          <w:sz w:val="32"/>
+          <w:szCs w:val="32"/>
+        </w:rPr>
         <w:t>5.</w:t>
       </w:r>
       <w:r>
@@ -18979,7 +19078,9 @@
           <w:szCs w:val="32"/>
         </w:rPr>
       </w:pPr>
-      <w:r>
+    </w:p>
+    <w:p>
+      <w:pPr>
         <w:rPr>
           <w:b/>
           <w:bCs/>
@@ -18987,6 +19088,16 @@
           <w:sz w:val="32"/>
           <w:szCs w:val="32"/>
         </w:rPr>
+      </w:pPr>
+      <w:r>
+        <w:rPr>
+          <w:b/>
+          <w:bCs/>
+          <w:color w:val="0070C0"/>
+          <w:sz w:val="32"/>
+          <w:szCs w:val="32"/>
+        </w:rPr>
+        <w:lastRenderedPageBreak/>
         <w:t>UC</w:t>
       </w:r>
       <w:r>
@@ -19508,7 +19619,6 @@
           <w:sz w:val="32"/>
           <w:szCs w:val="32"/>
         </w:rPr>
-        <w:lastRenderedPageBreak/>
         <w:t>UC2</w:t>
       </w:r>
       <w:r>
@@ -19805,6 +19915,7 @@
           <w:sz w:val="32"/>
           <w:szCs w:val="32"/>
         </w:rPr>
+        <w:lastRenderedPageBreak/>
         <w:t>Eccezioni</w:t>
       </w:r>
       <w:r>
@@ -20304,7 +20415,6 @@
           <w:sz w:val="32"/>
           <w:szCs w:val="32"/>
         </w:rPr>
-        <w:lastRenderedPageBreak/>
         <w:t>5.</w:t>
       </w:r>
       <w:r>
@@ -20421,6 +20531,7 @@
           <w:sz w:val="32"/>
           <w:szCs w:val="32"/>
         </w:rPr>
+        <w:lastRenderedPageBreak/>
         <w:t>UC</w:t>
       </w:r>
       <w:r>
@@ -20845,530 +20956,86 @@
           <w:szCs w:val="32"/>
         </w:rPr>
       </w:pPr>
-      <w:r>
-        <w:rPr>
-          <w:b/>
-          <w:bCs/>
-          <w:sz w:val="32"/>
-          <w:szCs w:val="32"/>
-        </w:rPr>
-        <w:lastRenderedPageBreak/>
-        <w:t>5.</w:t>
-      </w:r>
-      <w:r>
-        <w:rPr>
-          <w:b/>
-          <w:bCs/>
-          <w:sz w:val="32"/>
-          <w:szCs w:val="32"/>
-        </w:rPr>
-        <w:t>8</w:t>
-      </w:r>
-      <w:r>
-        <w:rPr>
-          <w:b/>
-          <w:bCs/>
-          <w:sz w:val="32"/>
-          <w:szCs w:val="32"/>
-        </w:rPr>
-        <w:t xml:space="preserve"> </w:t>
-      </w:r>
-      <w:r>
-        <w:rPr>
-          <w:b/>
-          <w:bCs/>
-          <w:sz w:val="32"/>
-          <w:szCs w:val="32"/>
-        </w:rPr>
-        <w:t>Diagramma caso d’u</w:t>
-      </w:r>
-      <w:r>
-        <w:rPr>
-          <w:b/>
-          <w:bCs/>
-          <w:sz w:val="32"/>
-          <w:szCs w:val="32"/>
-        </w:rPr>
-        <w:t>so switcing ruolo</w:t>
-      </w:r>
-    </w:p>
-    <w:p>
-      <w:pPr>
-        <w:rPr>
-          <w:b/>
-          <w:bCs/>
-          <w:sz w:val="32"/>
-          <w:szCs w:val="32"/>
-        </w:rPr>
-      </w:pPr>
-      <w:r>
-        <w:rPr>
-          <w:b/>
-          <w:bCs/>
-          <w:noProof/>
-          <w:sz w:val="32"/>
-          <w:szCs w:val="32"/>
-        </w:rPr>
-        <w:drawing>
-          <wp:inline distT="0" distB="0" distL="0" distR="0" wp14:anchorId="26367F90" wp14:editId="51F168EB">
-            <wp:extent cx="4276725" cy="3352800"/>
-            <wp:effectExtent l="0" t="0" r="9525" b="0"/>
-            <wp:docPr id="11" name="Immagine 11"/>
-            <wp:cNvGraphicFramePr>
-              <a:graphicFrameLocks xmlns:a="http://schemas.openxmlformats.org/drawingml/2006/main" noChangeAspect="1"/>
-            </wp:cNvGraphicFramePr>
-            <a:graphic xmlns:a="http://schemas.openxmlformats.org/drawingml/2006/main">
-              <a:graphicData uri="http://schemas.openxmlformats.org/drawingml/2006/picture">
-                <pic:pic xmlns:pic="http://schemas.openxmlformats.org/drawingml/2006/picture">
-                  <pic:nvPicPr>
-                    <pic:cNvPr id="0" name="Picture 7"/>
-                    <pic:cNvPicPr>
-                      <a:picLocks noChangeAspect="1" noChangeArrowheads="1"/>
-                    </pic:cNvPicPr>
-                  </pic:nvPicPr>
-                  <pic:blipFill>
-                    <a:blip r:embed="rId17">
-                      <a:extLst>
-                        <a:ext uri="{28A0092B-C50C-407E-A947-70E740481C1C}">
-                          <a14:useLocalDpi xmlns:a14="http://schemas.microsoft.com/office/drawing/2010/main" val="0"/>
-                        </a:ext>
-                      </a:extLst>
-                    </a:blip>
-                    <a:srcRect/>
-                    <a:stretch>
-                      <a:fillRect/>
-                    </a:stretch>
-                  </pic:blipFill>
-                  <pic:spPr bwMode="auto">
-                    <a:xfrm>
-                      <a:off x="0" y="0"/>
-                      <a:ext cx="4276725" cy="3352800"/>
-                    </a:xfrm>
-                    <a:prstGeom prst="rect">
-                      <a:avLst/>
-                    </a:prstGeom>
-                    <a:noFill/>
-                    <a:ln>
-                      <a:noFill/>
-                    </a:ln>
-                  </pic:spPr>
-                </pic:pic>
-              </a:graphicData>
-            </a:graphic>
-          </wp:inline>
-        </w:drawing>
-      </w:r>
-    </w:p>
-    <w:p>
-      <w:pPr>
-        <w:rPr>
-          <w:b/>
-          <w:bCs/>
-          <w:color w:val="0070C0"/>
-          <w:sz w:val="32"/>
-          <w:szCs w:val="32"/>
-        </w:rPr>
-      </w:pPr>
-      <w:r>
-        <w:rPr>
-          <w:b/>
-          <w:bCs/>
-          <w:color w:val="0070C0"/>
-          <w:sz w:val="32"/>
-          <w:szCs w:val="32"/>
-        </w:rPr>
-        <w:t>UC2</w:t>
-      </w:r>
-      <w:r>
-        <w:rPr>
-          <w:b/>
-          <w:bCs/>
-          <w:color w:val="0070C0"/>
-          <w:sz w:val="32"/>
-          <w:szCs w:val="32"/>
-        </w:rPr>
-        <w:t>3</w:t>
-      </w:r>
-      <w:r>
-        <w:rPr>
-          <w:b/>
-          <w:bCs/>
-          <w:color w:val="0070C0"/>
-          <w:sz w:val="32"/>
-          <w:szCs w:val="32"/>
-        </w:rPr>
-        <w:t xml:space="preserve">. </w:t>
-      </w:r>
-      <w:r>
-        <w:rPr>
-          <w:b/>
-          <w:bCs/>
-          <w:color w:val="0070C0"/>
-          <w:sz w:val="32"/>
-          <w:szCs w:val="32"/>
-        </w:rPr>
-        <w:t>Switch Ruolo</w:t>
-      </w:r>
-    </w:p>
-    <w:p>
-      <w:pPr>
-        <w:pStyle w:val="Paragrafoelenco"/>
-        <w:numPr>
-          <w:ilvl w:val="0"/>
-          <w:numId w:val="1"/>
-        </w:numPr>
-        <w:rPr>
-          <w:b/>
-          <w:bCs/>
-          <w:color w:val="000000" w:themeColor="text1"/>
-          <w:sz w:val="32"/>
-          <w:szCs w:val="32"/>
-        </w:rPr>
-      </w:pPr>
-      <w:r>
-        <w:rPr>
-          <w:b/>
-          <w:bCs/>
-          <w:color w:val="000000" w:themeColor="text1"/>
-          <w:sz w:val="32"/>
-          <w:szCs w:val="32"/>
-        </w:rPr>
-        <w:t>Descrizione</w:t>
-      </w:r>
-    </w:p>
-    <w:p>
-      <w:pPr>
-        <w:pStyle w:val="Paragrafoelenco"/>
-        <w:rPr>
-          <w:color w:val="000000" w:themeColor="text1"/>
-          <w:sz w:val="28"/>
-          <w:szCs w:val="28"/>
-        </w:rPr>
-      </w:pPr>
-      <w:r>
-        <w:rPr>
-          <w:color w:val="000000" w:themeColor="text1"/>
-          <w:sz w:val="28"/>
-          <w:szCs w:val="28"/>
-        </w:rPr>
-        <w:t>L’utente che possiede più ruoli vuole cambiare ruolo durante la navigazione del sito web.</w:t>
-      </w:r>
-    </w:p>
-    <w:p>
-      <w:pPr>
-        <w:pStyle w:val="Paragrafoelenco"/>
-        <w:numPr>
-          <w:ilvl w:val="0"/>
-          <w:numId w:val="1"/>
-        </w:numPr>
-        <w:rPr>
-          <w:b/>
-          <w:bCs/>
-          <w:color w:val="000000" w:themeColor="text1"/>
-          <w:sz w:val="32"/>
-          <w:szCs w:val="32"/>
-        </w:rPr>
-      </w:pPr>
-      <w:r>
-        <w:rPr>
-          <w:b/>
-          <w:bCs/>
-          <w:color w:val="000000" w:themeColor="text1"/>
-          <w:sz w:val="32"/>
-          <w:szCs w:val="32"/>
-        </w:rPr>
-        <w:t>Attori</w:t>
-      </w:r>
-    </w:p>
-    <w:p>
-      <w:pPr>
-        <w:pStyle w:val="Paragrafoelenco"/>
-        <w:rPr>
-          <w:color w:val="000000" w:themeColor="text1"/>
-          <w:sz w:val="28"/>
-          <w:szCs w:val="28"/>
-        </w:rPr>
-      </w:pPr>
-      <w:r>
-        <w:rPr>
-          <w:color w:val="000000" w:themeColor="text1"/>
-          <w:sz w:val="28"/>
-          <w:szCs w:val="28"/>
-        </w:rPr>
-        <w:t xml:space="preserve">Utente </w:t>
-      </w:r>
-      <w:r>
-        <w:rPr>
-          <w:color w:val="000000" w:themeColor="text1"/>
-          <w:sz w:val="28"/>
-          <w:szCs w:val="28"/>
-        </w:rPr>
-        <w:t>multiruolo</w:t>
-      </w:r>
-      <w:r>
-        <w:rPr>
-          <w:color w:val="000000" w:themeColor="text1"/>
-          <w:sz w:val="28"/>
-          <w:szCs w:val="28"/>
-        </w:rPr>
-        <w:t>.</w:t>
-      </w:r>
-    </w:p>
-    <w:p>
-      <w:pPr>
-        <w:pStyle w:val="Paragrafoelenco"/>
-        <w:numPr>
-          <w:ilvl w:val="0"/>
-          <w:numId w:val="1"/>
-        </w:numPr>
-        <w:rPr>
-          <w:b/>
-          <w:bCs/>
-          <w:color w:val="000000" w:themeColor="text1"/>
-          <w:sz w:val="32"/>
-          <w:szCs w:val="32"/>
-        </w:rPr>
-      </w:pPr>
-      <w:r>
-        <w:rPr>
-          <w:b/>
-          <w:bCs/>
-          <w:color w:val="000000" w:themeColor="text1"/>
-          <w:sz w:val="32"/>
-          <w:szCs w:val="32"/>
-        </w:rPr>
-        <w:t>Entry condition</w:t>
-      </w:r>
-    </w:p>
-    <w:p>
-      <w:pPr>
-        <w:pStyle w:val="Paragrafoelenco"/>
-        <w:rPr>
-          <w:color w:val="000000" w:themeColor="text1"/>
-          <w:sz w:val="28"/>
-          <w:szCs w:val="28"/>
-        </w:rPr>
-      </w:pPr>
-      <w:r>
-        <w:rPr>
-          <w:color w:val="000000" w:themeColor="text1"/>
-          <w:sz w:val="28"/>
-          <w:szCs w:val="28"/>
-        </w:rPr>
-        <w:t xml:space="preserve">L’utente </w:t>
-      </w:r>
-      <w:r>
-        <w:rPr>
-          <w:color w:val="000000" w:themeColor="text1"/>
-          <w:sz w:val="28"/>
-          <w:szCs w:val="28"/>
-        </w:rPr>
-        <w:t>ha più ruoli associati al suo account e si trova in qualsiasi pagina del sito web</w:t>
-      </w:r>
-      <w:r>
-        <w:rPr>
-          <w:color w:val="000000" w:themeColor="text1"/>
-          <w:sz w:val="28"/>
-          <w:szCs w:val="28"/>
-        </w:rPr>
-        <w:t>.</w:t>
-      </w:r>
-    </w:p>
-    <w:p>
-      <w:pPr>
-        <w:pStyle w:val="Paragrafoelenco"/>
-        <w:numPr>
-          <w:ilvl w:val="0"/>
-          <w:numId w:val="1"/>
-        </w:numPr>
-        <w:rPr>
-          <w:b/>
-          <w:bCs/>
-          <w:color w:val="000000" w:themeColor="text1"/>
-          <w:sz w:val="32"/>
-          <w:szCs w:val="32"/>
-        </w:rPr>
-      </w:pPr>
-      <w:r>
-        <w:rPr>
-          <w:b/>
-          <w:bCs/>
-          <w:color w:val="000000" w:themeColor="text1"/>
-          <w:sz w:val="32"/>
-          <w:szCs w:val="32"/>
-        </w:rPr>
-        <w:t>Fl</w:t>
-      </w:r>
-      <w:r>
-        <w:rPr>
-          <w:b/>
-          <w:bCs/>
-          <w:color w:val="000000" w:themeColor="text1"/>
-          <w:sz w:val="32"/>
-          <w:szCs w:val="32"/>
-        </w:rPr>
-        <w:t>u</w:t>
-      </w:r>
-      <w:r>
-        <w:rPr>
-          <w:b/>
-          <w:bCs/>
-          <w:color w:val="000000" w:themeColor="text1"/>
-          <w:sz w:val="32"/>
-          <w:szCs w:val="32"/>
-        </w:rPr>
-        <w:t>sso di eventi</w:t>
-      </w:r>
-    </w:p>
-    <w:p>
-      <w:pPr>
-        <w:ind w:left="708"/>
-        <w:rPr>
-          <w:color w:val="000000" w:themeColor="text1"/>
-          <w:sz w:val="28"/>
-          <w:szCs w:val="28"/>
-        </w:rPr>
-      </w:pPr>
-      <w:r>
-        <w:rPr>
-          <w:color w:val="000000" w:themeColor="text1"/>
-          <w:sz w:val="28"/>
-          <w:szCs w:val="28"/>
-        </w:rPr>
-        <w:t>1-L’utente si dirige sulla Navbar</w:t>
-      </w:r>
-      <w:r>
-        <w:rPr>
-          <w:color w:val="000000" w:themeColor="text1"/>
-          <w:sz w:val="28"/>
-          <w:szCs w:val="28"/>
-        </w:rPr>
-        <w:t xml:space="preserve"> del sito, si posiziona sul menù a tendina RUOLO e seleziona il suole desiderato.</w:t>
-      </w:r>
-    </w:p>
-    <w:p>
-      <w:pPr>
-        <w:ind w:left="708"/>
-        <w:rPr>
-          <w:color w:val="000000" w:themeColor="text1"/>
-          <w:sz w:val="28"/>
-          <w:szCs w:val="28"/>
-        </w:rPr>
-      </w:pPr>
-      <w:r>
-        <w:rPr>
-          <w:color w:val="000000" w:themeColor="text1"/>
-          <w:sz w:val="28"/>
-          <w:szCs w:val="28"/>
-        </w:rPr>
-        <w:t>2-Il sito web lo indirizza alla home page del ruolo a cui l’utente è associato.</w:t>
-      </w:r>
-    </w:p>
-    <w:p>
-      <w:pPr>
-        <w:pStyle w:val="Paragrafoelenco"/>
-        <w:numPr>
-          <w:ilvl w:val="0"/>
-          <w:numId w:val="1"/>
-        </w:numPr>
-        <w:rPr>
-          <w:b/>
-          <w:bCs/>
-          <w:color w:val="000000" w:themeColor="text1"/>
-          <w:sz w:val="32"/>
-          <w:szCs w:val="32"/>
-        </w:rPr>
-      </w:pPr>
-      <w:r>
-        <w:rPr>
-          <w:b/>
-          <w:bCs/>
-          <w:color w:val="000000" w:themeColor="text1"/>
-          <w:sz w:val="32"/>
-          <w:szCs w:val="32"/>
-        </w:rPr>
-        <w:t>Eccezioni</w:t>
-      </w:r>
-      <w:r>
-        <w:rPr>
-          <w:b/>
-          <w:bCs/>
-          <w:color w:val="000000" w:themeColor="text1"/>
-          <w:sz w:val="32"/>
-          <w:szCs w:val="32"/>
-        </w:rPr>
-        <w:t>/flussi alternativi</w:t>
-      </w:r>
-    </w:p>
-    <w:p>
-      <w:pPr>
-        <w:pStyle w:val="Paragrafoelenco"/>
-        <w:rPr>
-          <w:color w:val="000000" w:themeColor="text1"/>
-          <w:sz w:val="28"/>
-          <w:szCs w:val="28"/>
-        </w:rPr>
-      </w:pPr>
-      <w:r>
-        <w:rPr>
-          <w:color w:val="000000" w:themeColor="text1"/>
-          <w:sz w:val="28"/>
-          <w:szCs w:val="28"/>
-        </w:rPr>
-        <w:t>Se l’utente non ha più di un ruolo non compare la possibilità di fare switch del ruolo.</w:t>
-      </w:r>
-    </w:p>
-    <w:p>
-      <w:pPr>
-        <w:pStyle w:val="Paragrafoelenco"/>
-        <w:numPr>
-          <w:ilvl w:val="0"/>
-          <w:numId w:val="1"/>
-        </w:numPr>
-        <w:rPr>
-          <w:b/>
-          <w:bCs/>
-          <w:color w:val="000000" w:themeColor="text1"/>
-          <w:sz w:val="32"/>
-          <w:szCs w:val="32"/>
-        </w:rPr>
-      </w:pPr>
-      <w:r>
-        <w:rPr>
-          <w:b/>
-          <w:bCs/>
-          <w:color w:val="000000" w:themeColor="text1"/>
-          <w:sz w:val="32"/>
-          <w:szCs w:val="32"/>
-        </w:rPr>
-        <w:t>Exit condition</w:t>
-      </w:r>
-    </w:p>
-    <w:p>
-      <w:pPr>
-        <w:pStyle w:val="Paragrafoelenco"/>
-        <w:rPr>
-          <w:color w:val="000000" w:themeColor="text1"/>
-          <w:sz w:val="28"/>
-          <w:szCs w:val="28"/>
-        </w:rPr>
-      </w:pPr>
-      <w:r>
-        <w:rPr>
-          <w:color w:val="000000" w:themeColor="text1"/>
-          <w:sz w:val="28"/>
-          <w:szCs w:val="28"/>
-        </w:rPr>
-        <w:t>Viene visualizzata</w:t>
-      </w:r>
-      <w:r>
-        <w:rPr>
-          <w:color w:val="000000" w:themeColor="text1"/>
-          <w:sz w:val="28"/>
-          <w:szCs w:val="28"/>
-        </w:rPr>
-        <w:t>la pagina associata al ruolo desiderato dall’utente.</w:t>
-      </w:r>
+    </w:p>
+    <w:p>
+      <w:pPr>
+        <w:rPr>
+          <w:b/>
+          <w:bCs/>
+          <w:sz w:val="32"/>
+          <w:szCs w:val="32"/>
+        </w:rPr>
+      </w:pPr>
+    </w:p>
+    <w:p>
+      <w:pPr>
+        <w:rPr>
+          <w:b/>
+          <w:bCs/>
+          <w:sz w:val="32"/>
+          <w:szCs w:val="32"/>
+        </w:rPr>
+      </w:pPr>
+    </w:p>
+    <w:p>
+      <w:pPr>
+        <w:rPr>
+          <w:b/>
+          <w:bCs/>
+          <w:sz w:val="32"/>
+          <w:szCs w:val="32"/>
+        </w:rPr>
+      </w:pPr>
+    </w:p>
+    <w:p>
+      <w:pPr>
+        <w:rPr>
+          <w:b/>
+          <w:bCs/>
+          <w:sz w:val="32"/>
+          <w:szCs w:val="32"/>
+        </w:rPr>
+      </w:pPr>
+    </w:p>
+    <w:p>
+      <w:pPr>
+        <w:rPr>
+          <w:b/>
+          <w:bCs/>
+          <w:sz w:val="32"/>
+          <w:szCs w:val="32"/>
+        </w:rPr>
+      </w:pPr>
+    </w:p>
+    <w:p>
+      <w:pPr>
+        <w:rPr>
+          <w:b/>
+          <w:bCs/>
+          <w:sz w:val="32"/>
+          <w:szCs w:val="32"/>
+        </w:rPr>
+      </w:pPr>
+    </w:p>
+    <w:p>
+      <w:pPr>
+        <w:rPr>
+          <w:b/>
+          <w:bCs/>
+          <w:sz w:val="32"/>
+          <w:szCs w:val="32"/>
+        </w:rPr>
+      </w:pPr>
+    </w:p>
+    <w:p>
+      <w:pPr>
+        <w:rPr>
+          <w:b/>
+          <w:bCs/>
+          <w:sz w:val="32"/>
+          <w:szCs w:val="32"/>
+        </w:rPr>
+      </w:pPr>
     </w:p>
     <w:p>
       <w:pPr>
@@ -21466,7 +21133,7 @@
                     </pic:cNvPicPr>
                   </pic:nvPicPr>
                   <pic:blipFill>
-                    <a:blip r:embed="rId18">
+                    <a:blip r:embed="rId17">
                       <a:extLst>
                         <a:ext uri="{28A0092B-C50C-407E-A947-70E740481C1C}">
                           <a14:useLocalDpi xmlns:a14="http://schemas.microsoft.com/office/drawing/2010/main" val="0"/>
@@ -21608,7 +21275,7 @@
                     </pic:cNvPicPr>
                   </pic:nvPicPr>
                   <pic:blipFill>
-                    <a:blip r:embed="rId19">
+                    <a:blip r:embed="rId18">
                       <a:extLst>
                         <a:ext uri="{28A0092B-C50C-407E-A947-70E740481C1C}">
                           <a14:useLocalDpi xmlns:a14="http://schemas.microsoft.com/office/drawing/2010/main" val="0"/>
@@ -21772,7 +21439,7 @@
                     </pic:cNvPicPr>
                   </pic:nvPicPr>
                   <pic:blipFill>
-                    <a:blip r:embed="rId20">
+                    <a:blip r:embed="rId19">
                       <a:extLst>
                         <a:ext uri="{28A0092B-C50C-407E-A947-70E740481C1C}">
                           <a14:useLocalDpi xmlns:a14="http://schemas.microsoft.com/office/drawing/2010/main" val="0"/>
@@ -21903,7 +21570,7 @@
                     </pic:cNvPicPr>
                   </pic:nvPicPr>
                   <pic:blipFill>
-                    <a:blip r:embed="rId21">
+                    <a:blip r:embed="rId20">
                       <a:extLst>
                         <a:ext uri="{28A0092B-C50C-407E-A947-70E740481C1C}">
                           <a14:useLocalDpi xmlns:a14="http://schemas.microsoft.com/office/drawing/2010/main" val="0"/>
@@ -22023,7 +21690,7 @@
                     </pic:cNvPicPr>
                   </pic:nvPicPr>
                   <pic:blipFill>
-                    <a:blip r:embed="rId22">
+                    <a:blip r:embed="rId21">
                       <a:extLst>
                         <a:ext uri="{28A0092B-C50C-407E-A947-70E740481C1C}">
                           <a14:useLocalDpi xmlns:a14="http://schemas.microsoft.com/office/drawing/2010/main" val="0"/>
@@ -22154,7 +21821,7 @@
                     </pic:cNvPicPr>
                   </pic:nvPicPr>
                   <pic:blipFill>
-                    <a:blip r:embed="rId23">
+                    <a:blip r:embed="rId22">
                       <a:extLst>
                         <a:ext uri="{28A0092B-C50C-407E-A947-70E740481C1C}">
                           <a14:useLocalDpi xmlns:a14="http://schemas.microsoft.com/office/drawing/2010/main" val="0"/>
@@ -22277,7 +21944,7 @@
                     </pic:cNvPicPr>
                   </pic:nvPicPr>
                   <pic:blipFill>
-                    <a:blip r:embed="rId24">
+                    <a:blip r:embed="rId23">
                       <a:extLst>
                         <a:ext uri="{28A0092B-C50C-407E-A947-70E740481C1C}">
                           <a14:useLocalDpi xmlns:a14="http://schemas.microsoft.com/office/drawing/2010/main" val="0"/>
@@ -22388,7 +22055,7 @@
                     </pic:cNvPicPr>
                   </pic:nvPicPr>
                   <pic:blipFill>
-                    <a:blip r:embed="rId25">
+                    <a:blip r:embed="rId24">
                       <a:extLst>
                         <a:ext uri="{28A0092B-C50C-407E-A947-70E740481C1C}">
                           <a14:useLocalDpi xmlns:a14="http://schemas.microsoft.com/office/drawing/2010/main" val="0"/>
@@ -22506,7 +22173,7 @@
                     </pic:cNvPicPr>
                   </pic:nvPicPr>
                   <pic:blipFill>
-                    <a:blip r:embed="rId26">
+                    <a:blip r:embed="rId25">
                       <a:extLst>
                         <a:ext uri="{28A0092B-C50C-407E-A947-70E740481C1C}">
                           <a14:useLocalDpi xmlns:a14="http://schemas.microsoft.com/office/drawing/2010/main" val="0"/>
@@ -22617,7 +22284,7 @@
                     </pic:cNvPicPr>
                   </pic:nvPicPr>
                   <pic:blipFill>
-                    <a:blip r:embed="rId27">
+                    <a:blip r:embed="rId26">
                       <a:extLst>
                         <a:ext uri="{28A0092B-C50C-407E-A947-70E740481C1C}">
                           <a14:useLocalDpi xmlns:a14="http://schemas.microsoft.com/office/drawing/2010/main" val="0"/>
@@ -22799,7 +22466,7 @@
                     </pic:cNvPicPr>
                   </pic:nvPicPr>
                   <pic:blipFill>
-                    <a:blip r:embed="rId28">
+                    <a:blip r:embed="rId27">
                       <a:extLst>
                         <a:ext uri="{28A0092B-C50C-407E-A947-70E740481C1C}">
                           <a14:useLocalDpi xmlns:a14="http://schemas.microsoft.com/office/drawing/2010/main" val="0"/>
@@ -22964,7 +22631,7 @@
                     </pic:cNvPicPr>
                   </pic:nvPicPr>
                   <pic:blipFill>
-                    <a:blip r:embed="rId29">
+                    <a:blip r:embed="rId28">
                       <a:extLst>
                         <a:ext uri="{28A0092B-C50C-407E-A947-70E740481C1C}">
                           <a14:useLocalDpi xmlns:a14="http://schemas.microsoft.com/office/drawing/2010/main" val="0"/>
@@ -23109,7 +22776,7 @@
                     </pic:cNvPicPr>
                   </pic:nvPicPr>
                   <pic:blipFill>
-                    <a:blip r:embed="rId30">
+                    <a:blip r:embed="rId29">
                       <a:extLst>
                         <a:ext uri="{28A0092B-C50C-407E-A947-70E740481C1C}">
                           <a14:useLocalDpi xmlns:a14="http://schemas.microsoft.com/office/drawing/2010/main" val="0"/>
@@ -23217,7 +22884,7 @@
                     </pic:cNvPicPr>
                   </pic:nvPicPr>
                   <pic:blipFill>
-                    <a:blip r:embed="rId31">
+                    <a:blip r:embed="rId30">
                       <a:extLst>
                         <a:ext uri="{28A0092B-C50C-407E-A947-70E740481C1C}">
                           <a14:useLocalDpi xmlns:a14="http://schemas.microsoft.com/office/drawing/2010/main" val="0"/>
@@ -23318,7 +22985,7 @@
                     </pic:cNvPicPr>
                   </pic:nvPicPr>
                   <pic:blipFill>
-                    <a:blip r:embed="rId32">
+                    <a:blip r:embed="rId31">
                       <a:extLst>
                         <a:ext uri="{28A0092B-C50C-407E-A947-70E740481C1C}">
                           <a14:useLocalDpi xmlns:a14="http://schemas.microsoft.com/office/drawing/2010/main" val="0"/>
@@ -23627,7 +23294,7 @@
                     </pic:cNvPicPr>
                   </pic:nvPicPr>
                   <pic:blipFill>
-                    <a:blip r:embed="rId33">
+                    <a:blip r:embed="rId32">
                       <a:extLst>
                         <a:ext uri="{28A0092B-C50C-407E-A947-70E740481C1C}">
                           <a14:useLocalDpi xmlns:a14="http://schemas.microsoft.com/office/drawing/2010/main" val="0"/>
@@ -23857,7 +23524,7 @@
                     </pic:cNvPicPr>
                   </pic:nvPicPr>
                   <pic:blipFill>
-                    <a:blip r:embed="rId34">
+                    <a:blip r:embed="rId33">
                       <a:extLst>
                         <a:ext uri="{28A0092B-C50C-407E-A947-70E740481C1C}">
                           <a14:useLocalDpi xmlns:a14="http://schemas.microsoft.com/office/drawing/2010/main" val="0"/>
@@ -24046,7 +23713,7 @@
                     </pic:cNvPicPr>
                   </pic:nvPicPr>
                   <pic:blipFill>
-                    <a:blip r:embed="rId35">
+                    <a:blip r:embed="rId34">
                       <a:extLst>
                         <a:ext uri="{28A0092B-C50C-407E-A947-70E740481C1C}">
                           <a14:useLocalDpi xmlns:a14="http://schemas.microsoft.com/office/drawing/2010/main" val="0"/>
@@ -24152,7 +23819,7 @@
                     </pic:cNvPicPr>
                   </pic:nvPicPr>
                   <pic:blipFill>
-                    <a:blip r:embed="rId36">
+                    <a:blip r:embed="rId35">
                       <a:extLst>
                         <a:ext uri="{28A0092B-C50C-407E-A947-70E740481C1C}">
                           <a14:useLocalDpi xmlns:a14="http://schemas.microsoft.com/office/drawing/2010/main" val="0"/>
@@ -24300,7 +23967,7 @@
                     </pic:cNvPicPr>
                   </pic:nvPicPr>
                   <pic:blipFill>
-                    <a:blip r:embed="rId37">
+                    <a:blip r:embed="rId36">
                       <a:extLst>
                         <a:ext uri="{28A0092B-C50C-407E-A947-70E740481C1C}">
                           <a14:useLocalDpi xmlns:a14="http://schemas.microsoft.com/office/drawing/2010/main" val="0"/>
@@ -24409,7 +24076,7 @@
                     </pic:cNvPicPr>
                   </pic:nvPicPr>
                   <pic:blipFill>
-                    <a:blip r:embed="rId38">
+                    <a:blip r:embed="rId37">
                       <a:extLst>
                         <a:ext uri="{28A0092B-C50C-407E-A947-70E740481C1C}">
                           <a14:useLocalDpi xmlns:a14="http://schemas.microsoft.com/office/drawing/2010/main" val="0"/>
@@ -24519,7 +24186,7 @@
                     </pic:cNvPicPr>
                   </pic:nvPicPr>
                   <pic:blipFill>
-                    <a:blip r:embed="rId39">
+                    <a:blip r:embed="rId38">
                       <a:extLst>
                         <a:ext uri="{28A0092B-C50C-407E-A947-70E740481C1C}">
                           <a14:useLocalDpi xmlns:a14="http://schemas.microsoft.com/office/drawing/2010/main" val="0"/>
@@ -24598,7 +24265,7 @@
                     </pic:cNvPicPr>
                   </pic:nvPicPr>
                   <pic:blipFill>
-                    <a:blip r:embed="rId40">
+                    <a:blip r:embed="rId39">
                       <a:extLst>
                         <a:ext uri="{28A0092B-C50C-407E-A947-70E740481C1C}">
                           <a14:useLocalDpi xmlns:a14="http://schemas.microsoft.com/office/drawing/2010/main" val="0"/>
@@ -24697,7 +24364,7 @@
                     </pic:cNvPicPr>
                   </pic:nvPicPr>
                   <pic:blipFill>
-                    <a:blip r:embed="rId41">
+                    <a:blip r:embed="rId40">
                       <a:extLst>
                         <a:ext uri="{28A0092B-C50C-407E-A947-70E740481C1C}">
                           <a14:useLocalDpi xmlns:a14="http://schemas.microsoft.com/office/drawing/2010/main" val="0"/>
@@ -24816,7 +24483,7 @@
                     </pic:cNvPicPr>
                   </pic:nvPicPr>
                   <pic:blipFill>
-                    <a:blip r:embed="rId42">
+                    <a:blip r:embed="rId41">
                       <a:extLst>
                         <a:ext uri="{28A0092B-C50C-407E-A947-70E740481C1C}">
                           <a14:useLocalDpi xmlns:a14="http://schemas.microsoft.com/office/drawing/2010/main" val="0"/>
@@ -24926,7 +24593,7 @@
                     </pic:cNvPicPr>
                   </pic:nvPicPr>
                   <pic:blipFill>
-                    <a:blip r:embed="rId43">
+                    <a:blip r:embed="rId42">
                       <a:extLst>
                         <a:ext uri="{28A0092B-C50C-407E-A947-70E740481C1C}">
                           <a14:useLocalDpi xmlns:a14="http://schemas.microsoft.com/office/drawing/2010/main" val="0"/>
@@ -25035,7 +24702,7 @@
                     </pic:cNvPicPr>
                   </pic:nvPicPr>
                   <pic:blipFill>
-                    <a:blip r:embed="rId44">
+                    <a:blip r:embed="rId43">
                       <a:extLst>
                         <a:ext uri="{28A0092B-C50C-407E-A947-70E740481C1C}">
                           <a14:useLocalDpi xmlns:a14="http://schemas.microsoft.com/office/drawing/2010/main" val="0"/>
@@ -25155,7 +24822,7 @@
                     </pic:cNvPicPr>
                   </pic:nvPicPr>
                   <pic:blipFill>
-                    <a:blip r:embed="rId45">
+                    <a:blip r:embed="rId44">
                       <a:extLst>
                         <a:ext uri="{28A0092B-C50C-407E-A947-70E740481C1C}">
                           <a14:useLocalDpi xmlns:a14="http://schemas.microsoft.com/office/drawing/2010/main" val="0"/>
@@ -25234,7 +24901,7 @@
                     </pic:cNvPicPr>
                   </pic:nvPicPr>
                   <pic:blipFill>
-                    <a:blip r:embed="rId46">
+                    <a:blip r:embed="rId45">
                       <a:extLst>
                         <a:ext uri="{28A0092B-C50C-407E-A947-70E740481C1C}">
                           <a14:useLocalDpi xmlns:a14="http://schemas.microsoft.com/office/drawing/2010/main" val="0"/>
@@ -25314,7 +24981,7 @@
                     </pic:cNvPicPr>
                   </pic:nvPicPr>
                   <pic:blipFill>
-                    <a:blip r:embed="rId47">
+                    <a:blip r:embed="rId46">
                       <a:extLst>
                         <a:ext uri="{28A0092B-C50C-407E-A947-70E740481C1C}">
                           <a14:useLocalDpi xmlns:a14="http://schemas.microsoft.com/office/drawing/2010/main" val="0"/>
@@ -25414,7 +25081,7 @@
                     </pic:cNvPicPr>
                   </pic:nvPicPr>
                   <pic:blipFill>
-                    <a:blip r:embed="rId48">
+                    <a:blip r:embed="rId47">
                       <a:extLst>
                         <a:ext uri="{28A0092B-C50C-407E-A947-70E740481C1C}">
                           <a14:useLocalDpi xmlns:a14="http://schemas.microsoft.com/office/drawing/2010/main" val="0"/>

</xml_diff>